<commit_message>
Fixed limitation which was causing not to be able to delete part of the pattern text. Fixed bug when trying to enter the edit section of a blurb. Removed GetBlurb method which is not more necessary.
</commit_message>
<xml_diff>
--- a/Servant.docx
+++ b/Servant.docx
@@ -833,7 +833,19 @@
         <w:rPr>
           <w:rFonts w:ascii="Arial" w:hAnsi="Arial" w:cs="Arial"/>
         </w:rPr>
-        <w:t xml:space="preserve">and its going to be used in an </w:t>
+        <w:t xml:space="preserve">and </w:t>
+      </w:r>
+      <w:r>
+        <w:rPr>
+          <w:rFonts w:ascii="Arial" w:hAnsi="Arial" w:cs="Arial"/>
+        </w:rPr>
+        <w:t>it’s</w:t>
+      </w:r>
+      <w:r>
+        <w:rPr>
+          <w:rFonts w:ascii="Arial" w:hAnsi="Arial" w:cs="Arial"/>
+        </w:rPr>
+        <w:t xml:space="preserve"> going to be used in an </w:t>
       </w:r>
       <w:r>
         <w:rPr>
@@ -1816,37 +1828,51 @@
         <w:rPr>
           <w:rFonts w:ascii="Arial" w:hAnsi="Arial" w:cs="Arial"/>
         </w:rPr>
-        <w:t xml:space="preserve">Not able to </w:t>
-      </w:r>
-      <w:r>
-        <w:rPr>
-          <w:rFonts w:ascii="Arial" w:hAnsi="Arial" w:cs="Arial"/>
-        </w:rPr>
-        <w:t>combine capital and lowercase letters in the same pattern</w:t>
-      </w:r>
-      <w:r>
-        <w:rPr>
-          <w:rFonts w:ascii="Arial" w:hAnsi="Arial" w:cs="Arial"/>
-        </w:rPr>
-        <w:t xml:space="preserve">. You need to use the same </w:t>
-      </w:r>
-      <w:r>
-        <w:rPr>
-          <w:rFonts w:ascii="Arial" w:hAnsi="Arial" w:cs="Arial"/>
-        </w:rPr>
-        <w:t>format for all patter</w:t>
-      </w:r>
-      <w:r>
-        <w:rPr>
-          <w:rFonts w:ascii="Arial" w:hAnsi="Arial" w:cs="Arial"/>
-        </w:rPr>
-        <w:t>n text.</w:t>
-      </w:r>
-      <w:r>
-        <w:rPr>
-          <w:rFonts w:ascii="Arial" w:hAnsi="Arial" w:cs="Arial"/>
-        </w:rPr>
-        <w:t xml:space="preserve"> </w:t>
+        <w:t xml:space="preserve">If you save a blurb </w:t>
+      </w:r>
+      <w:r>
+        <w:rPr>
+          <w:rFonts w:ascii="Arial" w:hAnsi="Arial" w:cs="Arial"/>
+        </w:rPr>
+        <w:t xml:space="preserve">as </w:t>
+      </w:r>
+      <w:bookmarkStart w:id="0" w:name="_GoBack"/>
+      <w:bookmarkEnd w:id="0"/>
+      <w:r>
+        <w:rPr>
+          <w:rFonts w:ascii="Arial" w:hAnsi="Arial" w:cs="Arial"/>
+        </w:rPr>
+        <w:t>R</w:t>
+      </w:r>
+      <w:r>
+        <w:rPr>
+          <w:rFonts w:ascii="Arial" w:hAnsi="Arial" w:cs="Arial"/>
+        </w:rPr>
+        <w:t xml:space="preserve">ich Text Format (RTF) you will not able to paste that text as simple text format in an editor which </w:t>
+      </w:r>
+      <w:r>
+        <w:rPr>
+          <w:rFonts w:ascii="Arial" w:hAnsi="Arial" w:cs="Arial"/>
+        </w:rPr>
+        <w:t xml:space="preserve">do not support RTF. </w:t>
+      </w:r>
+      <w:r>
+        <w:rPr>
+          <w:rFonts w:ascii="Arial" w:hAnsi="Arial" w:cs="Arial"/>
+        </w:rPr>
+        <w:t>What is going to happen</w:t>
+      </w:r>
+      <w:r>
+        <w:rPr>
+          <w:rFonts w:ascii="Arial" w:hAnsi="Arial" w:cs="Arial"/>
+        </w:rPr>
+        <w:t xml:space="preserve"> is that you will paste an empty space</w:t>
+      </w:r>
+      <w:r>
+        <w:rPr>
+          <w:rFonts w:ascii="Arial" w:hAnsi="Arial" w:cs="Arial"/>
+        </w:rPr>
+        <w:t xml:space="preserve">. </w:t>
       </w:r>
     </w:p>
     <w:p>
@@ -1864,13 +1890,43 @@
         <w:rPr>
           <w:rFonts w:ascii="Arial" w:hAnsi="Arial" w:cs="Arial"/>
         </w:rPr>
-        <w:t>All the patterns keys should be typed one after the other, without mistaking any of the letters, because backspace will be considered as a key</w:t>
-      </w:r>
-      <w:r>
-        <w:rPr>
-          <w:rFonts w:ascii="Arial" w:hAnsi="Arial" w:cs="Arial"/>
-        </w:rPr>
-        <w:t xml:space="preserve">. </w:t>
+        <w:t xml:space="preserve">Not able to paste RTF format in web </w:t>
+      </w:r>
+      <w:r>
+        <w:rPr>
+          <w:rFonts w:ascii="Arial" w:hAnsi="Arial" w:cs="Arial"/>
+        </w:rPr>
+        <w:t>text editors. Currently</w:t>
+      </w:r>
+      <w:r>
+        <w:rPr>
+          <w:rFonts w:ascii="Arial" w:hAnsi="Arial" w:cs="Arial"/>
+        </w:rPr>
+        <w:t xml:space="preserve"> Servant only allows you to paste </w:t>
+      </w:r>
+      <w:r>
+        <w:rPr>
+          <w:rFonts w:ascii="Arial" w:hAnsi="Arial" w:cs="Arial"/>
+        </w:rPr>
+        <w:t>P</w:t>
+      </w:r>
+      <w:r>
+        <w:rPr>
+          <w:rFonts w:ascii="Arial" w:hAnsi="Arial" w:cs="Arial"/>
+        </w:rPr>
+        <w:t xml:space="preserve">lain text </w:t>
+      </w:r>
+      <w:r>
+        <w:rPr>
+          <w:rFonts w:ascii="Arial" w:hAnsi="Arial" w:cs="Arial"/>
+        </w:rPr>
+        <w:t xml:space="preserve">format </w:t>
+      </w:r>
+      <w:r>
+        <w:rPr>
+          <w:rFonts w:ascii="Arial" w:hAnsi="Arial" w:cs="Arial"/>
+        </w:rPr>
+        <w:t xml:space="preserve">in web editors. </w:t>
       </w:r>
     </w:p>
     <w:p>
@@ -1888,114 +1944,6 @@
         <w:rPr>
           <w:rFonts w:ascii="Arial" w:hAnsi="Arial" w:cs="Arial"/>
         </w:rPr>
-        <w:t xml:space="preserve">If you save a blurb </w:t>
-      </w:r>
-      <w:r>
-        <w:rPr>
-          <w:rFonts w:ascii="Arial" w:hAnsi="Arial" w:cs="Arial"/>
-        </w:rPr>
-        <w:t>as R</w:t>
-      </w:r>
-      <w:r>
-        <w:rPr>
-          <w:rFonts w:ascii="Arial" w:hAnsi="Arial" w:cs="Arial"/>
-        </w:rPr>
-        <w:t xml:space="preserve">ich Text Format (RTF) you will not able to paste that text as simple text format in an editor which </w:t>
-      </w:r>
-      <w:r>
-        <w:rPr>
-          <w:rFonts w:ascii="Arial" w:hAnsi="Arial" w:cs="Arial"/>
-        </w:rPr>
-        <w:t xml:space="preserve">do not support RTF. </w:t>
-      </w:r>
-      <w:r>
-        <w:rPr>
-          <w:rFonts w:ascii="Arial" w:hAnsi="Arial" w:cs="Arial"/>
-        </w:rPr>
-        <w:t>What is going to happen</w:t>
-      </w:r>
-      <w:r>
-        <w:rPr>
-          <w:rFonts w:ascii="Arial" w:hAnsi="Arial" w:cs="Arial"/>
-        </w:rPr>
-        <w:t xml:space="preserve"> is that you will paste an empty space</w:t>
-      </w:r>
-      <w:r>
-        <w:rPr>
-          <w:rFonts w:ascii="Arial" w:hAnsi="Arial" w:cs="Arial"/>
-        </w:rPr>
-        <w:t xml:space="preserve">. </w:t>
-      </w:r>
-    </w:p>
-    <w:p>
-      <w:pPr>
-        <w:pStyle w:val="ListParagraph"/>
-        <w:numPr>
-          <w:ilvl w:val="0"/>
-          <w:numId w:val="5"/>
-        </w:numPr>
-        <w:rPr>
-          <w:rFonts w:ascii="Arial" w:hAnsi="Arial" w:cs="Arial"/>
-        </w:rPr>
-      </w:pPr>
-      <w:r>
-        <w:rPr>
-          <w:rFonts w:ascii="Arial" w:hAnsi="Arial" w:cs="Arial"/>
-        </w:rPr>
-        <w:t xml:space="preserve">Not able to paste RTF format in web </w:t>
-      </w:r>
-      <w:r>
-        <w:rPr>
-          <w:rFonts w:ascii="Arial" w:hAnsi="Arial" w:cs="Arial"/>
-        </w:rPr>
-        <w:t>text editors. Currently</w:t>
-      </w:r>
-      <w:r>
-        <w:rPr>
-          <w:rFonts w:ascii="Arial" w:hAnsi="Arial" w:cs="Arial"/>
-        </w:rPr>
-        <w:t xml:space="preserve"> Servant only allows you to paste </w:t>
-      </w:r>
-      <w:r>
-        <w:rPr>
-          <w:rFonts w:ascii="Arial" w:hAnsi="Arial" w:cs="Arial"/>
-        </w:rPr>
-        <w:t>P</w:t>
-      </w:r>
-      <w:r>
-        <w:rPr>
-          <w:rFonts w:ascii="Arial" w:hAnsi="Arial" w:cs="Arial"/>
-        </w:rPr>
-        <w:t xml:space="preserve">lain text </w:t>
-      </w:r>
-      <w:r>
-        <w:rPr>
-          <w:rFonts w:ascii="Arial" w:hAnsi="Arial" w:cs="Arial"/>
-        </w:rPr>
-        <w:t xml:space="preserve">format </w:t>
-      </w:r>
-      <w:r>
-        <w:rPr>
-          <w:rFonts w:ascii="Arial" w:hAnsi="Arial" w:cs="Arial"/>
-        </w:rPr>
-        <w:t xml:space="preserve">in web editors. </w:t>
-      </w:r>
-    </w:p>
-    <w:p>
-      <w:pPr>
-        <w:pStyle w:val="ListParagraph"/>
-        <w:numPr>
-          <w:ilvl w:val="0"/>
-          <w:numId w:val="5"/>
-        </w:numPr>
-        <w:rPr>
-          <w:rFonts w:ascii="Arial" w:hAnsi="Arial" w:cs="Arial"/>
-        </w:rPr>
-      </w:pPr>
-      <w:r>
-        <w:rPr>
-          <w:rFonts w:ascii="Arial" w:hAnsi="Arial" w:cs="Arial"/>
-        </w:rPr>
         <w:t xml:space="preserve">In case you </w:t>
       </w:r>
       <w:r>
@@ -2040,46 +1988,39 @@
         </w:rPr>
         <w:t>.</w:t>
       </w:r>
-      <w:bookmarkStart w:id="0" w:name="_GoBack"/>
-      <w:bookmarkEnd w:id="0"/>
-    </w:p>
-    <w:p>
-      <w:pPr>
-        <w:rPr>
-          <w:rFonts w:ascii="Arial" w:hAnsi="Arial" w:cs="Arial"/>
-          <w:lang w:val="es-CR"/>
-        </w:rPr>
-      </w:pPr>
-    </w:p>
-    <w:p>
-      <w:pPr>
-        <w:rPr>
-          <w:rFonts w:ascii="Arial" w:hAnsi="Arial" w:cs="Arial"/>
-          <w:lang w:val="es-CR"/>
-        </w:rPr>
-      </w:pPr>
-    </w:p>
-    <w:p>
-      <w:pPr>
-        <w:rPr>
-          <w:rFonts w:ascii="Arial" w:hAnsi="Arial" w:cs="Arial"/>
-          <w:lang w:val="es-CR"/>
-        </w:rPr>
-      </w:pPr>
-    </w:p>
-    <w:p>
-      <w:pPr>
-        <w:rPr>
-          <w:rFonts w:ascii="Arial" w:hAnsi="Arial" w:cs="Arial"/>
-          <w:lang w:val="es-CR"/>
-        </w:rPr>
-      </w:pPr>
-    </w:p>
-    <w:p>
-      <w:pPr>
-        <w:rPr>
-          <w:rFonts w:ascii="Arial" w:hAnsi="Arial" w:cs="Arial"/>
-          <w:lang w:val="es-CR"/>
+    </w:p>
+    <w:p>
+      <w:pPr>
+        <w:rPr>
+          <w:rFonts w:ascii="Arial" w:hAnsi="Arial" w:cs="Arial"/>
+        </w:rPr>
+      </w:pPr>
+    </w:p>
+    <w:p>
+      <w:pPr>
+        <w:rPr>
+          <w:rFonts w:ascii="Arial" w:hAnsi="Arial" w:cs="Arial"/>
+        </w:rPr>
+      </w:pPr>
+    </w:p>
+    <w:p>
+      <w:pPr>
+        <w:rPr>
+          <w:rFonts w:ascii="Arial" w:hAnsi="Arial" w:cs="Arial"/>
+        </w:rPr>
+      </w:pPr>
+    </w:p>
+    <w:p>
+      <w:pPr>
+        <w:rPr>
+          <w:rFonts w:ascii="Arial" w:hAnsi="Arial" w:cs="Arial"/>
+        </w:rPr>
+      </w:pPr>
+    </w:p>
+    <w:p>
+      <w:pPr>
+        <w:rPr>
+          <w:rFonts w:ascii="Arial" w:hAnsi="Arial" w:cs="Arial"/>
         </w:rPr>
       </w:pPr>
     </w:p>

</xml_diff>

<commit_message>
Updated Servant document link Update new blurb creation section. Now "Plain Text" will be selected by default
</commit_message>
<xml_diff>
--- a/Servant.docx
+++ b/Servant.docx
@@ -1,6 +1,6 @@
 
 <file path=word/document.xml><?xml version="1.0" encoding="utf-8"?>
-<w:document xmlns:wpc="http://schemas.microsoft.com/office/word/2010/wordprocessingCanvas" xmlns:cx="http://schemas.microsoft.com/office/drawing/2014/chartex" xmlns:cx1="http://schemas.microsoft.com/office/drawing/2015/9/8/chartex" xmlns:cx2="http://schemas.microsoft.com/office/drawing/2015/10/21/chartex" xmlns:cx3="http://schemas.microsoft.com/office/drawing/2016/5/9/chartex" xmlns:cx4="http://schemas.microsoft.com/office/drawing/2016/5/10/chartex" xmlns:cx5="http://schemas.microsoft.com/office/drawing/2016/5/11/chartex" xmlns:cx6="http://schemas.microsoft.com/office/drawing/2016/5/12/chartex" xmlns:cx7="http://schemas.microsoft.com/office/drawing/2016/5/13/chartex" xmlns:cx8="http://schemas.microsoft.com/office/drawing/2016/5/14/chartex" xmlns:mc="http://schemas.openxmlformats.org/markup-compatibility/2006" xmlns:aink="http://schemas.microsoft.com/office/drawing/2016/ink" xmlns:am3d="http://schemas.microsoft.com/office/drawing/2017/model3d" xmlns:o="urn:schemas-microsoft-com:office:office" xmlns:r="http://schemas.openxmlformats.org/officeDocument/2006/relationships" xmlns:m="http://schemas.openxmlformats.org/officeDocument/2006/math" xmlns:v="urn:schemas-microsoft-com:vml" xmlns:wp14="http://schemas.microsoft.com/office/word/2010/wordprocessingDrawing" xmlns:wp="http://schemas.openxmlformats.org/drawingml/2006/wordprocessingDrawing" xmlns:w10="urn:schemas-microsoft-com:office:word" xmlns:w="http://schemas.openxmlformats.org/wordprocessingml/2006/main" xmlns:w14="http://schemas.microsoft.com/office/word/2010/wordml" xmlns:w15="http://schemas.microsoft.com/office/word/2012/wordml" xmlns:w16cid="http://schemas.microsoft.com/office/word/2016/wordml/cid" xmlns:w16se="http://schemas.microsoft.com/office/word/2015/wordml/symex" xmlns:wpg="http://schemas.microsoft.com/office/word/2010/wordprocessingGroup" xmlns:wpi="http://schemas.microsoft.com/office/word/2010/wordprocessingInk" xmlns:wne="http://schemas.microsoft.com/office/word/2006/wordml" xmlns:wps="http://schemas.microsoft.com/office/word/2010/wordprocessingShape" mc:Ignorable="w14 w15 w16se w16cid wp14">
+<w:document xmlns:wpc="http://schemas.microsoft.com/office/word/2010/wordprocessingCanvas" xmlns:cx="http://schemas.microsoft.com/office/drawing/2014/chartex" xmlns:cx1="http://schemas.microsoft.com/office/drawing/2015/9/8/chartex" xmlns:cx2="http://schemas.microsoft.com/office/drawing/2015/10/21/chartex" xmlns:cx3="http://schemas.microsoft.com/office/drawing/2016/5/9/chartex" xmlns:cx4="http://schemas.microsoft.com/office/drawing/2016/5/10/chartex" xmlns:cx5="http://schemas.microsoft.com/office/drawing/2016/5/11/chartex" xmlns:cx6="http://schemas.microsoft.com/office/drawing/2016/5/12/chartex" xmlns:cx7="http://schemas.microsoft.com/office/drawing/2016/5/13/chartex" xmlns:cx8="http://schemas.microsoft.com/office/drawing/2016/5/14/chartex" xmlns:mc="http://schemas.openxmlformats.org/markup-compatibility/2006" xmlns:aink="http://schemas.microsoft.com/office/drawing/2016/ink" xmlns:am3d="http://schemas.microsoft.com/office/drawing/2017/model3d" xmlns:o="urn:schemas-microsoft-com:office:office" xmlns:r="http://schemas.openxmlformats.org/officeDocument/2006/relationships" xmlns:m="http://schemas.openxmlformats.org/officeDocument/2006/math" xmlns:v="urn:schemas-microsoft-com:vml" xmlns:wp14="http://schemas.microsoft.com/office/word/2010/wordprocessingDrawing" xmlns:wp="http://schemas.openxmlformats.org/drawingml/2006/wordprocessingDrawing" xmlns:w10="urn:schemas-microsoft-com:office:word" xmlns:w="http://schemas.openxmlformats.org/wordprocessingml/2006/main" xmlns:w14="http://schemas.microsoft.com/office/word/2010/wordml" xmlns:w15="http://schemas.microsoft.com/office/word/2012/wordml" xmlns:w16cex="http://schemas.microsoft.com/office/word/2018/wordml/cex" xmlns:w16cid="http://schemas.microsoft.com/office/word/2016/wordml/cid" xmlns:w16="http://schemas.microsoft.com/office/word/2018/wordml" xmlns:w16se="http://schemas.microsoft.com/office/word/2015/wordml/symex" xmlns:wpg="http://schemas.microsoft.com/office/word/2010/wordprocessingGroup" xmlns:wpi="http://schemas.microsoft.com/office/word/2010/wordprocessingInk" xmlns:wne="http://schemas.microsoft.com/office/word/2006/wordml" xmlns:wps="http://schemas.microsoft.com/office/word/2010/wordprocessingShape" mc:Ignorable="w14 w15 w16se w16cid w16 w16cex wp14">
   <w:body>
     <w:p>
       <w:pPr>
@@ -173,59 +173,88 @@
         <w:t xml:space="preserve">shared link: </w:t>
       </w:r>
       <w:bookmarkStart w:id="0" w:name="_GoBack"/>
+      <w:r>
+        <w:rPr>
+          <w:rFonts w:ascii="Arial" w:hAnsi="Arial" w:cs="Arial"/>
+        </w:rPr>
+        <w:fldChar w:fldCharType="begin"/>
+      </w:r>
+      <w:r>
+        <w:rPr>
+          <w:rFonts w:ascii="Arial" w:hAnsi="Arial" w:cs="Arial"/>
+        </w:rPr>
+        <w:instrText xml:space="preserve"> HYPERLINK "</w:instrText>
+      </w:r>
+      <w:r>
+        <w:rPr>
+          <w:rFonts w:ascii="Arial" w:hAnsi="Arial" w:cs="Arial"/>
+        </w:rPr>
+        <w:instrText>ht</w:instrText>
+      </w:r>
+      <w:r>
+        <w:rPr>
+          <w:rFonts w:ascii="Arial" w:hAnsi="Arial" w:cs="Arial"/>
+        </w:rPr>
+        <w:instrText>t</w:instrText>
+      </w:r>
+      <w:r>
+        <w:rPr>
+          <w:rFonts w:ascii="Arial" w:hAnsi="Arial" w:cs="Arial"/>
+        </w:rPr>
+        <w:instrText>ps://microsoft-my.sharepoint.com/:f:/p/jujimen/EiJc0fwlwrFLjF1af_Mcop4BlAmNMiUceWeK9J7XbfFsbg?e=5FkLK</w:instrText>
+      </w:r>
+      <w:r>
+        <w:rPr>
+          <w:rFonts w:ascii="Arial" w:hAnsi="Arial" w:cs="Arial"/>
+        </w:rPr>
+        <w:instrText xml:space="preserve">m" </w:instrText>
+      </w:r>
+      <w:r>
+        <w:rPr>
+          <w:rFonts w:ascii="Arial" w:hAnsi="Arial" w:cs="Arial"/>
+        </w:rPr>
+        <w:fldChar w:fldCharType="separate"/>
+      </w:r>
+      <w:r>
+        <w:rPr>
+          <w:rStyle w:val="Hyperlink"/>
+          <w:rFonts w:ascii="Arial" w:hAnsi="Arial" w:cs="Arial"/>
+        </w:rPr>
+        <w:t>ht</w:t>
+      </w:r>
+      <w:r>
+        <w:rPr>
+          <w:rStyle w:val="Hyperlink"/>
+          <w:rFonts w:ascii="Arial" w:hAnsi="Arial" w:cs="Arial"/>
+        </w:rPr>
+        <w:t>t</w:t>
+      </w:r>
+      <w:r>
+        <w:rPr>
+          <w:rStyle w:val="Hyperlink"/>
+          <w:rFonts w:ascii="Arial" w:hAnsi="Arial" w:cs="Arial"/>
+        </w:rPr>
+        <w:t>ps://microsoft-my.sharepoint.com/:f:/p/jujimen/EiJc0fwlwrFLjF1af_Mcop4BlAmNMiUceWeK9J7XbfFsbg?e=5FkLK</w:t>
+      </w:r>
+      <w:r>
+        <w:rPr>
+          <w:rStyle w:val="Hyperlink"/>
+          <w:rFonts w:ascii="Arial" w:hAnsi="Arial" w:cs="Arial"/>
+        </w:rPr>
+        <w:t>m</w:t>
+      </w:r>
+      <w:r>
+        <w:rPr>
+          <w:rFonts w:ascii="Arial" w:hAnsi="Arial" w:cs="Arial"/>
+        </w:rPr>
+        <w:fldChar w:fldCharType="end"/>
+      </w:r>
       <w:bookmarkEnd w:id="0"/>
       <w:r>
         <w:rPr>
           <w:rFonts w:ascii="Arial" w:hAnsi="Arial" w:cs="Arial"/>
         </w:rPr>
-        <w:fldChar w:fldCharType="begin"/>
-      </w:r>
-      <w:r>
-        <w:rPr>
-          <w:rFonts w:ascii="Arial" w:hAnsi="Arial" w:cs="Arial"/>
-        </w:rPr>
-        <w:instrText xml:space="preserve"> HYPERLINK "h</w:instrText>
-      </w:r>
-      <w:r>
-        <w:rPr>
-          <w:rFonts w:ascii="Arial" w:hAnsi="Arial" w:cs="Arial"/>
-        </w:rPr>
-        <w:instrText>ttps://microsoft-my.sharepoint.com/:u:/p/jujimen/EcRPFoxYPCFAqrA5EB0TQtUBa8uv1XOPufp6WNaE42Jeaw?e=alzPUD</w:instrText>
-      </w:r>
-      <w:r>
-        <w:rPr>
-          <w:rFonts w:ascii="Arial" w:hAnsi="Arial" w:cs="Arial"/>
-        </w:rPr>
-        <w:instrText xml:space="preserve">" </w:instrText>
-      </w:r>
-      <w:r>
-        <w:rPr>
-          <w:rFonts w:ascii="Arial" w:hAnsi="Arial" w:cs="Arial"/>
-        </w:rPr>
-        <w:fldChar w:fldCharType="separate"/>
-      </w:r>
-      <w:r>
-        <w:rPr>
-          <w:rStyle w:val="Hyperlink"/>
-          <w:rFonts w:ascii="Arial" w:hAnsi="Arial" w:cs="Arial"/>
-        </w:rPr>
-        <w:t>h</w:t>
-      </w:r>
-      <w:r>
-        <w:rPr>
-          <w:rStyle w:val="Hyperlink"/>
-          <w:rFonts w:ascii="Arial" w:hAnsi="Arial" w:cs="Arial"/>
-        </w:rPr>
-        <w:t>ttps://microsoft-my.sharepoint.com/:u:/p/jujimen/EcRPFoxYPCFAqrA5EB0TQtUBa8uv1XOPufp6WNaE42Jeaw?e=alzPUD</w:t>
-      </w:r>
-      <w:r>
-        <w:rPr>
-          <w:rFonts w:ascii="Arial" w:hAnsi="Arial" w:cs="Arial"/>
-        </w:rPr>
-        <w:fldChar w:fldCharType="end"/>
-      </w:r>
-      <w:r>
-        <w:t xml:space="preserve"> </w:t>
+        <w:tab/>
       </w:r>
     </w:p>
     <w:p>
@@ -2067,7 +2096,7 @@
 </file>
 
 <file path=word/numbering.xml><?xml version="1.0" encoding="utf-8"?>
-<w:numbering xmlns:wpc="http://schemas.microsoft.com/office/word/2010/wordprocessingCanvas" xmlns:cx="http://schemas.microsoft.com/office/drawing/2014/chartex" xmlns:cx1="http://schemas.microsoft.com/office/drawing/2015/9/8/chartex" xmlns:cx2="http://schemas.microsoft.com/office/drawing/2015/10/21/chartex" xmlns:cx3="http://schemas.microsoft.com/office/drawing/2016/5/9/chartex" xmlns:cx4="http://schemas.microsoft.com/office/drawing/2016/5/10/chartex" xmlns:cx5="http://schemas.microsoft.com/office/drawing/2016/5/11/chartex" xmlns:cx6="http://schemas.microsoft.com/office/drawing/2016/5/12/chartex" xmlns:cx7="http://schemas.microsoft.com/office/drawing/2016/5/13/chartex" xmlns:cx8="http://schemas.microsoft.com/office/drawing/2016/5/14/chartex" xmlns:mc="http://schemas.openxmlformats.org/markup-compatibility/2006" xmlns:aink="http://schemas.microsoft.com/office/drawing/2016/ink" xmlns:am3d="http://schemas.microsoft.com/office/drawing/2017/model3d" xmlns:o="urn:schemas-microsoft-com:office:office" xmlns:r="http://schemas.openxmlformats.org/officeDocument/2006/relationships" xmlns:m="http://schemas.openxmlformats.org/officeDocument/2006/math" xmlns:v="urn:schemas-microsoft-com:vml" xmlns:wp14="http://schemas.microsoft.com/office/word/2010/wordprocessingDrawing" xmlns:wp="http://schemas.openxmlformats.org/drawingml/2006/wordprocessingDrawing" xmlns:w10="urn:schemas-microsoft-com:office:word" xmlns:w="http://schemas.openxmlformats.org/wordprocessingml/2006/main" xmlns:w14="http://schemas.microsoft.com/office/word/2010/wordml" xmlns:w15="http://schemas.microsoft.com/office/word/2012/wordml" xmlns:w16cid="http://schemas.microsoft.com/office/word/2016/wordml/cid" xmlns:w16se="http://schemas.microsoft.com/office/word/2015/wordml/symex" xmlns:wpg="http://schemas.microsoft.com/office/word/2010/wordprocessingGroup" xmlns:wpi="http://schemas.microsoft.com/office/word/2010/wordprocessingInk" xmlns:wne="http://schemas.microsoft.com/office/word/2006/wordml" xmlns:wps="http://schemas.microsoft.com/office/word/2010/wordprocessingShape" mc:Ignorable="w14 w15 w16se w16cid wp14">
+<w:numbering xmlns:wpc="http://schemas.microsoft.com/office/word/2010/wordprocessingCanvas" xmlns:cx="http://schemas.microsoft.com/office/drawing/2014/chartex" xmlns:cx1="http://schemas.microsoft.com/office/drawing/2015/9/8/chartex" xmlns:cx2="http://schemas.microsoft.com/office/drawing/2015/10/21/chartex" xmlns:cx3="http://schemas.microsoft.com/office/drawing/2016/5/9/chartex" xmlns:cx4="http://schemas.microsoft.com/office/drawing/2016/5/10/chartex" xmlns:cx5="http://schemas.microsoft.com/office/drawing/2016/5/11/chartex" xmlns:cx6="http://schemas.microsoft.com/office/drawing/2016/5/12/chartex" xmlns:cx7="http://schemas.microsoft.com/office/drawing/2016/5/13/chartex" xmlns:cx8="http://schemas.microsoft.com/office/drawing/2016/5/14/chartex" xmlns:mc="http://schemas.openxmlformats.org/markup-compatibility/2006" xmlns:aink="http://schemas.microsoft.com/office/drawing/2016/ink" xmlns:am3d="http://schemas.microsoft.com/office/drawing/2017/model3d" xmlns:o="urn:schemas-microsoft-com:office:office" xmlns:r="http://schemas.openxmlformats.org/officeDocument/2006/relationships" xmlns:m="http://schemas.openxmlformats.org/officeDocument/2006/math" xmlns:v="urn:schemas-microsoft-com:vml" xmlns:wp14="http://schemas.microsoft.com/office/word/2010/wordprocessingDrawing" xmlns:wp="http://schemas.openxmlformats.org/drawingml/2006/wordprocessingDrawing" xmlns:w10="urn:schemas-microsoft-com:office:word" xmlns:w="http://schemas.openxmlformats.org/wordprocessingml/2006/main" xmlns:w14="http://schemas.microsoft.com/office/word/2010/wordml" xmlns:w15="http://schemas.microsoft.com/office/word/2012/wordml" xmlns:w16cex="http://schemas.microsoft.com/office/word/2018/wordml/cex" xmlns:w16cid="http://schemas.microsoft.com/office/word/2016/wordml/cid" xmlns:w16="http://schemas.microsoft.com/office/word/2018/wordml" xmlns:w16se="http://schemas.microsoft.com/office/word/2015/wordml/symex" xmlns:wpg="http://schemas.microsoft.com/office/word/2010/wordprocessingGroup" xmlns:wpi="http://schemas.microsoft.com/office/word/2010/wordprocessingInk" xmlns:wne="http://schemas.microsoft.com/office/word/2006/wordml" xmlns:wps="http://schemas.microsoft.com/office/word/2010/wordprocessingShape" mc:Ignorable="w14 w15 w16se w16cid w16 w16cex wp14">
   <w:abstractNum w:abstractNumId="0" w15:restartNumberingAfterBreak="0">
     <w:nsid w:val="1F7D3863"/>
     <w:multiLevelType w:val="hybridMultilevel"/>
@@ -2532,7 +2561,7 @@
 </file>
 
 <file path=word/styles.xml><?xml version="1.0" encoding="utf-8"?>
-<w:styles xmlns:mc="http://schemas.openxmlformats.org/markup-compatibility/2006" xmlns:r="http://schemas.openxmlformats.org/officeDocument/2006/relationships" xmlns:w="http://schemas.openxmlformats.org/wordprocessingml/2006/main" xmlns:w14="http://schemas.microsoft.com/office/word/2010/wordml" xmlns:w15="http://schemas.microsoft.com/office/word/2012/wordml" xmlns:w16cid="http://schemas.microsoft.com/office/word/2016/wordml/cid" xmlns:w16se="http://schemas.microsoft.com/office/word/2015/wordml/symex" mc:Ignorable="w14 w15 w16se w16cid">
+<w:styles xmlns:mc="http://schemas.openxmlformats.org/markup-compatibility/2006" xmlns:r="http://schemas.openxmlformats.org/officeDocument/2006/relationships" xmlns:w="http://schemas.openxmlformats.org/wordprocessingml/2006/main" xmlns:w14="http://schemas.microsoft.com/office/word/2010/wordml" xmlns:w15="http://schemas.microsoft.com/office/word/2012/wordml" xmlns:w16cex="http://schemas.microsoft.com/office/word/2018/wordml/cex" xmlns:w16cid="http://schemas.microsoft.com/office/word/2016/wordml/cid" xmlns:w16="http://schemas.microsoft.com/office/word/2018/wordml" xmlns:w16se="http://schemas.microsoft.com/office/word/2015/wordml/symex" mc:Ignorable="w14 w15 w16se w16cid w16 w16cex">
   <w:docDefaults>
     <w:rPrDefault>
       <w:rPr>

</xml_diff>

<commit_message>
Included functionality to identify if Servant is already running on the OS so in case Servant is already running, the second will not start.
</commit_message>
<xml_diff>
--- a/Servant.docx
+++ b/Servant.docx
@@ -43,7 +43,7 @@
                     </pic:cNvPicPr>
                   </pic:nvPicPr>
                   <pic:blipFill>
-                    <a:blip r:embed="rId5" cstate="print">
+                    <a:blip r:embed="rId7" cstate="print">
                       <a:extLst>
                         <a:ext uri="{28A0092B-C50C-407E-A947-70E740481C1C}">
                           <a14:useLocalDpi xmlns:a14="http://schemas.microsoft.com/office/drawing/2010/main" val="0"/>
@@ -172,13 +172,27 @@
         </w:rPr>
         <w:t xml:space="preserve">shared link: </w:t>
       </w:r>
-      <w:hyperlink r:id="rId6" w:history="1">
+      <w:hyperlink r:id="rId8" w:history="1">
         <w:r>
           <w:rPr>
             <w:rStyle w:val="Hyperlink"/>
             <w:rFonts w:ascii="Arial" w:hAnsi="Arial" w:cs="Arial"/>
           </w:rPr>
-          <w:t>https://microsoft-my.sharepoint.com/:f:/p/jujimen/EiJc0fwlwrFLjF1af_Mcop4BlAmNMiUceWeK9J7XbfFsbg?e=5FkLKm</w:t>
+          <w:t>https://microsoft-my.sharepoint.com/:f:/p/jujimen/EiJc0fwlwrFLjF1af_Mcop4BlAmNMiUceWeK9J7XbfFsbg?e=atA</w:t>
+        </w:r>
+        <w:r>
+          <w:rPr>
+            <w:rStyle w:val="Hyperlink"/>
+            <w:rFonts w:ascii="Arial" w:hAnsi="Arial" w:cs="Arial"/>
+          </w:rPr>
+          <w:t>u</w:t>
+        </w:r>
+        <w:r>
+          <w:rPr>
+            <w:rStyle w:val="Hyperlink"/>
+            <w:rFonts w:ascii="Arial" w:hAnsi="Arial" w:cs="Arial"/>
+          </w:rPr>
+          <w:t>xI</w:t>
         </w:r>
       </w:hyperlink>
       <w:r>
@@ -187,8 +201,6 @@
         </w:rPr>
         <w:t xml:space="preserve"> </w:t>
       </w:r>
-      <w:bookmarkStart w:id="0" w:name="_GoBack"/>
-      <w:bookmarkEnd w:id="0"/>
     </w:p>
     <w:p>
       <w:pPr>
@@ -205,7 +217,15 @@
         <w:rPr>
           <w:rFonts w:ascii="Arial" w:hAnsi="Arial" w:cs="Arial"/>
         </w:rPr>
-        <w:t xml:space="preserve">Download the MSI </w:t>
+        <w:t>Download the</w:t>
+      </w:r>
+      <w:bookmarkStart w:id="0" w:name="_GoBack"/>
+      <w:bookmarkEnd w:id="0"/>
+      <w:r>
+        <w:rPr>
+          <w:rFonts w:ascii="Arial" w:hAnsi="Arial" w:cs="Arial"/>
+        </w:rPr>
+        <w:t xml:space="preserve"> MSI </w:t>
       </w:r>
       <w:r>
         <w:rPr>
@@ -254,299 +274,6 @@
             <wp:extent cx="3131820" cy="2585759"/>
             <wp:effectExtent l="0" t="0" r="0" b="5080"/>
             <wp:docPr id="2" name="Picture 2" descr="A screenshot of a cell phone&#10;&#10;Description automatically generated"/>
-            <wp:cNvGraphicFramePr>
-              <a:graphicFrameLocks xmlns:a="http://schemas.openxmlformats.org/drawingml/2006/main" noChangeAspect="1"/>
-            </wp:cNvGraphicFramePr>
-            <a:graphic xmlns:a="http://schemas.openxmlformats.org/drawingml/2006/main">
-              <a:graphicData uri="http://schemas.openxmlformats.org/drawingml/2006/picture">
-                <pic:pic xmlns:pic="http://schemas.openxmlformats.org/drawingml/2006/picture">
-                  <pic:nvPicPr>
-                    <pic:cNvPr id="1" name=""/>
-                    <pic:cNvPicPr/>
-                  </pic:nvPicPr>
-                  <pic:blipFill>
-                    <a:blip r:embed="rId7"/>
-                    <a:stretch>
-                      <a:fillRect/>
-                    </a:stretch>
-                  </pic:blipFill>
-                  <pic:spPr>
-                    <a:xfrm>
-                      <a:off x="0" y="0"/>
-                      <a:ext cx="3148579" cy="2599596"/>
-                    </a:xfrm>
-                    <a:prstGeom prst="rect">
-                      <a:avLst/>
-                    </a:prstGeom>
-                  </pic:spPr>
-                </pic:pic>
-              </a:graphicData>
-            </a:graphic>
-          </wp:inline>
-        </w:drawing>
-      </w:r>
-    </w:p>
-    <w:p>
-      <w:pPr>
-        <w:pStyle w:val="ListParagraph"/>
-        <w:rPr>
-          <w:rFonts w:ascii="Arial" w:hAnsi="Arial" w:cs="Arial"/>
-        </w:rPr>
-      </w:pPr>
-    </w:p>
-    <w:p>
-      <w:pPr>
-        <w:pStyle w:val="ListParagraph"/>
-        <w:numPr>
-          <w:ilvl w:val="0"/>
-          <w:numId w:val="2"/>
-        </w:numPr>
-        <w:rPr>
-          <w:rFonts w:ascii="Arial" w:hAnsi="Arial" w:cs="Arial"/>
-        </w:rPr>
-      </w:pPr>
-      <w:r>
-        <w:rPr>
-          <w:rFonts w:ascii="Arial" w:hAnsi="Arial" w:cs="Arial"/>
-        </w:rPr>
-        <w:t xml:space="preserve">Once Servant is installed, you will be able to see in your desktop </w:t>
-      </w:r>
-      <w:r>
-        <w:rPr>
-          <w:rFonts w:ascii="Arial" w:hAnsi="Arial" w:cs="Arial"/>
-        </w:rPr>
-        <w:t>the tool icon.</w:t>
-      </w:r>
-      <w:r>
-        <w:rPr>
-          <w:rFonts w:ascii="Arial" w:hAnsi="Arial" w:cs="Arial"/>
-        </w:rPr>
-        <w:t xml:space="preserve"> </w:t>
-      </w:r>
-    </w:p>
-    <w:p>
-      <w:pPr>
-        <w:pStyle w:val="ListParagraph"/>
-        <w:rPr>
-          <w:rFonts w:ascii="Arial" w:hAnsi="Arial" w:cs="Arial"/>
-        </w:rPr>
-      </w:pPr>
-      <w:r>
-        <w:rPr>
-          <w:noProof/>
-        </w:rPr>
-        <w:drawing>
-          <wp:inline distT="0" distB="0" distL="0" distR="0" wp14:anchorId="2C71ACC0" wp14:editId="1FFD09AF">
-            <wp:extent cx="1019175" cy="942975"/>
-            <wp:effectExtent l="0" t="0" r="9525" b="9525"/>
-            <wp:docPr id="4" name="Picture 4" descr="A close up of a screen&#10;&#10;Description automatically generated"/>
-            <wp:cNvGraphicFramePr>
-              <a:graphicFrameLocks xmlns:a="http://schemas.openxmlformats.org/drawingml/2006/main" noChangeAspect="1"/>
-            </wp:cNvGraphicFramePr>
-            <a:graphic xmlns:a="http://schemas.openxmlformats.org/drawingml/2006/main">
-              <a:graphicData uri="http://schemas.openxmlformats.org/drawingml/2006/picture">
-                <pic:pic xmlns:pic="http://schemas.openxmlformats.org/drawingml/2006/picture">
-                  <pic:nvPicPr>
-                    <pic:cNvPr id="1" name=""/>
-                    <pic:cNvPicPr/>
-                  </pic:nvPicPr>
-                  <pic:blipFill>
-                    <a:blip r:embed="rId8"/>
-                    <a:stretch>
-                      <a:fillRect/>
-                    </a:stretch>
-                  </pic:blipFill>
-                  <pic:spPr>
-                    <a:xfrm>
-                      <a:off x="0" y="0"/>
-                      <a:ext cx="1019175" cy="942975"/>
-                    </a:xfrm>
-                    <a:prstGeom prst="rect">
-                      <a:avLst/>
-                    </a:prstGeom>
-                  </pic:spPr>
-                </pic:pic>
-              </a:graphicData>
-            </a:graphic>
-          </wp:inline>
-        </w:drawing>
-      </w:r>
-      <w:r>
-        <w:rPr>
-          <w:rFonts w:ascii="Arial" w:hAnsi="Arial" w:cs="Arial"/>
-        </w:rPr>
-        <w:t xml:space="preserve"> </w:t>
-      </w:r>
-    </w:p>
-    <w:p>
-      <w:pPr>
-        <w:pStyle w:val="ListParagraph"/>
-        <w:rPr>
-          <w:rFonts w:ascii="Arial" w:hAnsi="Arial" w:cs="Arial"/>
-        </w:rPr>
-      </w:pPr>
-    </w:p>
-    <w:p>
-      <w:pPr>
-        <w:pStyle w:val="ListParagraph"/>
-        <w:rPr>
-          <w:rFonts w:ascii="Arial" w:hAnsi="Arial" w:cs="Arial"/>
-        </w:rPr>
-      </w:pPr>
-    </w:p>
-    <w:p>
-      <w:pPr>
-        <w:pStyle w:val="ListParagraph"/>
-        <w:rPr>
-          <w:rFonts w:ascii="Arial" w:hAnsi="Arial" w:cs="Arial"/>
-        </w:rPr>
-      </w:pPr>
-    </w:p>
-    <w:p>
-      <w:pPr>
-        <w:pStyle w:val="ListParagraph"/>
-        <w:rPr>
-          <w:rFonts w:ascii="Arial" w:hAnsi="Arial" w:cs="Arial"/>
-        </w:rPr>
-      </w:pPr>
-    </w:p>
-    <w:p>
-      <w:pPr>
-        <w:pStyle w:val="ListParagraph"/>
-        <w:rPr>
-          <w:rFonts w:ascii="Arial" w:hAnsi="Arial" w:cs="Arial"/>
-        </w:rPr>
-      </w:pPr>
-    </w:p>
-    <w:p>
-      <w:pPr>
-        <w:pStyle w:val="ListParagraph"/>
-        <w:rPr>
-          <w:rFonts w:ascii="Arial" w:hAnsi="Arial" w:cs="Arial"/>
-        </w:rPr>
-      </w:pPr>
-    </w:p>
-    <w:p>
-      <w:pPr>
-        <w:pStyle w:val="ListParagraph"/>
-        <w:rPr>
-          <w:rFonts w:ascii="Arial" w:hAnsi="Arial" w:cs="Arial"/>
-        </w:rPr>
-      </w:pPr>
-    </w:p>
-    <w:p>
-      <w:pPr>
-        <w:pStyle w:val="ListParagraph"/>
-        <w:rPr>
-          <w:rFonts w:ascii="Arial" w:hAnsi="Arial" w:cs="Arial"/>
-        </w:rPr>
-      </w:pPr>
-    </w:p>
-    <w:p>
-      <w:pPr>
-        <w:pStyle w:val="ListParagraph"/>
-        <w:rPr>
-          <w:rFonts w:ascii="Arial" w:hAnsi="Arial" w:cs="Arial"/>
-        </w:rPr>
-      </w:pPr>
-    </w:p>
-    <w:p>
-      <w:pPr>
-        <w:rPr>
-          <w:rFonts w:ascii="Arial" w:hAnsi="Arial" w:cs="Arial"/>
-          <w:b/>
-          <w:bCs/>
-        </w:rPr>
-      </w:pPr>
-    </w:p>
-    <w:p>
-      <w:pPr>
-        <w:rPr>
-          <w:rFonts w:ascii="Arial" w:hAnsi="Arial" w:cs="Arial"/>
-          <w:b/>
-          <w:bCs/>
-        </w:rPr>
-      </w:pPr>
-      <w:r>
-        <w:rPr>
-          <w:rFonts w:ascii="Arial" w:hAnsi="Arial" w:cs="Arial"/>
-          <w:b/>
-          <w:bCs/>
-        </w:rPr>
-        <w:lastRenderedPageBreak/>
-        <w:t>How to use it</w:t>
-      </w:r>
-    </w:p>
-    <w:p>
-      <w:pPr>
-        <w:pStyle w:val="ListParagraph"/>
-        <w:numPr>
-          <w:ilvl w:val="0"/>
-          <w:numId w:val="4"/>
-        </w:numPr>
-        <w:rPr>
-          <w:rFonts w:ascii="Arial" w:hAnsi="Arial" w:cs="Arial"/>
-        </w:rPr>
-      </w:pPr>
-      <w:r>
-        <w:rPr>
-          <w:rFonts w:ascii="Arial" w:hAnsi="Arial" w:cs="Arial"/>
-        </w:rPr>
-        <w:t>Open</w:t>
-      </w:r>
-      <w:r>
-        <w:rPr>
-          <w:rFonts w:ascii="Arial" w:hAnsi="Arial" w:cs="Arial"/>
-        </w:rPr>
-        <w:t xml:space="preserve"> the tool by dou</w:t>
-      </w:r>
-      <w:r>
-        <w:rPr>
-          <w:rFonts w:ascii="Arial" w:hAnsi="Arial" w:cs="Arial"/>
-        </w:rPr>
-        <w:t xml:space="preserve">ble clicking on the </w:t>
-      </w:r>
-      <w:r>
-        <w:rPr>
-          <w:rFonts w:ascii="Arial" w:hAnsi="Arial" w:cs="Arial"/>
-        </w:rPr>
-        <w:t>Servant icon</w:t>
-      </w:r>
-      <w:r>
-        <w:rPr>
-          <w:rFonts w:ascii="Arial" w:hAnsi="Arial" w:cs="Arial"/>
-        </w:rPr>
-        <w:t xml:space="preserve"> and the tool will be started</w:t>
-      </w:r>
-      <w:r>
-        <w:rPr>
-          <w:rFonts w:ascii="Arial" w:hAnsi="Arial" w:cs="Arial"/>
-        </w:rPr>
-        <w:t xml:space="preserve"> by default</w:t>
-      </w:r>
-      <w:r>
-        <w:rPr>
-          <w:rFonts w:ascii="Arial" w:hAnsi="Arial" w:cs="Arial"/>
-        </w:rPr>
-        <w:t>:</w:t>
-      </w:r>
-    </w:p>
-    <w:p>
-      <w:pPr>
-        <w:pStyle w:val="ListParagraph"/>
-        <w:rPr>
-          <w:rFonts w:ascii="Arial" w:hAnsi="Arial" w:cs="Arial"/>
-        </w:rPr>
-      </w:pPr>
-      <w:r>
-        <w:rPr>
-          <w:noProof/>
-        </w:rPr>
-        <w:drawing>
-          <wp:inline distT="0" distB="0" distL="0" distR="0" wp14:anchorId="3A16A5EC" wp14:editId="68E6D5D0">
-            <wp:extent cx="4267200" cy="2442243"/>
-            <wp:effectExtent l="0" t="0" r="0" b="0"/>
-            <wp:docPr id="5" name="Picture 5" descr="A screenshot of a cell phone&#10;&#10;Description automatically generated"/>
             <wp:cNvGraphicFramePr>
               <a:graphicFrameLocks xmlns:a="http://schemas.openxmlformats.org/drawingml/2006/main" noChangeAspect="1"/>
             </wp:cNvGraphicFramePr>
@@ -566,7 +293,7 @@
                   <pic:spPr>
                     <a:xfrm>
                       <a:off x="0" y="0"/>
-                      <a:ext cx="4288597" cy="2454489"/>
+                      <a:ext cx="3148579" cy="2599596"/>
                     </a:xfrm>
                     <a:prstGeom prst="rect">
                       <a:avLst/>
@@ -590,31 +317,9 @@
     <w:p>
       <w:pPr>
         <w:pStyle w:val="ListParagraph"/>
-        <w:rPr>
-          <w:rFonts w:ascii="Arial" w:hAnsi="Arial" w:cs="Arial"/>
-        </w:rPr>
-      </w:pPr>
-      <w:r>
-        <w:rPr>
-          <w:rFonts w:ascii="Arial" w:hAnsi="Arial" w:cs="Arial"/>
-        </w:rPr>
-        <w:t>In case you want to pause the tool, simply click on the pause button on top.</w:t>
-      </w:r>
-    </w:p>
-    <w:p>
-      <w:pPr>
-        <w:pStyle w:val="ListParagraph"/>
-        <w:rPr>
-          <w:rFonts w:ascii="Arial" w:hAnsi="Arial" w:cs="Arial"/>
-        </w:rPr>
-      </w:pPr>
-    </w:p>
-    <w:p>
-      <w:pPr>
-        <w:pStyle w:val="ListParagraph"/>
         <w:numPr>
           <w:ilvl w:val="0"/>
-          <w:numId w:val="4"/>
+          <w:numId w:val="2"/>
         </w:numPr>
         <w:rPr>
           <w:rFonts w:ascii="Arial" w:hAnsi="Arial" w:cs="Arial"/>
@@ -624,13 +329,19 @@
         <w:rPr>
           <w:rFonts w:ascii="Arial" w:hAnsi="Arial" w:cs="Arial"/>
         </w:rPr>
-        <w:t xml:space="preserve">The </w:t>
-      </w:r>
-      <w:r>
-        <w:rPr>
-          <w:rFonts w:ascii="Arial" w:hAnsi="Arial" w:cs="Arial"/>
-        </w:rPr>
-        <w:t>list displayed, correspond to the list of blurbs that you currently have, obviously at the beginning the list will be empty, so you will have to add a new blurb by click on the Add blurb button.</w:t>
+        <w:t xml:space="preserve">Once Servant is installed, you will be able to see in your desktop </w:t>
+      </w:r>
+      <w:r>
+        <w:rPr>
+          <w:rFonts w:ascii="Arial" w:hAnsi="Arial" w:cs="Arial"/>
+        </w:rPr>
+        <w:t>the tool icon.</w:t>
+      </w:r>
+      <w:r>
+        <w:rPr>
+          <w:rFonts w:ascii="Arial" w:hAnsi="Arial" w:cs="Arial"/>
+        </w:rPr>
+        <w:t xml:space="preserve"> </w:t>
       </w:r>
     </w:p>
     <w:p>
@@ -645,10 +356,10 @@
           <w:noProof/>
         </w:rPr>
         <w:drawing>
-          <wp:inline distT="0" distB="0" distL="0" distR="0" wp14:anchorId="198B6B29" wp14:editId="21F00B4B">
-            <wp:extent cx="5025173" cy="4023360"/>
-            <wp:effectExtent l="0" t="0" r="4445" b="0"/>
-            <wp:docPr id="6" name="Picture 6" descr="A screenshot of a cell phone&#10;&#10;Description automatically generated"/>
+          <wp:inline distT="0" distB="0" distL="0" distR="0" wp14:anchorId="2C71ACC0" wp14:editId="1FFD09AF">
+            <wp:extent cx="1019175" cy="942975"/>
+            <wp:effectExtent l="0" t="0" r="9525" b="9525"/>
+            <wp:docPr id="4" name="Picture 4" descr="A close up of a screen&#10;&#10;Description automatically generated"/>
             <wp:cNvGraphicFramePr>
               <a:graphicFrameLocks xmlns:a="http://schemas.openxmlformats.org/drawingml/2006/main" noChangeAspect="1"/>
             </wp:cNvGraphicFramePr>
@@ -668,7 +379,7 @@
                   <pic:spPr>
                     <a:xfrm>
                       <a:off x="0" y="0"/>
-                      <a:ext cx="5038432" cy="4033976"/>
+                      <a:ext cx="1019175" cy="942975"/>
                     </a:xfrm>
                     <a:prstGeom prst="rect">
                       <a:avLst/>
@@ -680,6 +391,111 @@
           </wp:inline>
         </w:drawing>
       </w:r>
+      <w:r>
+        <w:rPr>
+          <w:rFonts w:ascii="Arial" w:hAnsi="Arial" w:cs="Arial"/>
+        </w:rPr>
+        <w:t xml:space="preserve"> </w:t>
+      </w:r>
+    </w:p>
+    <w:p>
+      <w:pPr>
+        <w:pStyle w:val="ListParagraph"/>
+        <w:rPr>
+          <w:rFonts w:ascii="Arial" w:hAnsi="Arial" w:cs="Arial"/>
+        </w:rPr>
+      </w:pPr>
+    </w:p>
+    <w:p>
+      <w:pPr>
+        <w:pStyle w:val="ListParagraph"/>
+        <w:rPr>
+          <w:rFonts w:ascii="Arial" w:hAnsi="Arial" w:cs="Arial"/>
+        </w:rPr>
+      </w:pPr>
+    </w:p>
+    <w:p>
+      <w:pPr>
+        <w:pStyle w:val="ListParagraph"/>
+        <w:rPr>
+          <w:rFonts w:ascii="Arial" w:hAnsi="Arial" w:cs="Arial"/>
+        </w:rPr>
+      </w:pPr>
+    </w:p>
+    <w:p>
+      <w:pPr>
+        <w:pStyle w:val="ListParagraph"/>
+        <w:rPr>
+          <w:rFonts w:ascii="Arial" w:hAnsi="Arial" w:cs="Arial"/>
+        </w:rPr>
+      </w:pPr>
+    </w:p>
+    <w:p>
+      <w:pPr>
+        <w:pStyle w:val="ListParagraph"/>
+        <w:rPr>
+          <w:rFonts w:ascii="Arial" w:hAnsi="Arial" w:cs="Arial"/>
+        </w:rPr>
+      </w:pPr>
+    </w:p>
+    <w:p>
+      <w:pPr>
+        <w:pStyle w:val="ListParagraph"/>
+        <w:rPr>
+          <w:rFonts w:ascii="Arial" w:hAnsi="Arial" w:cs="Arial"/>
+        </w:rPr>
+      </w:pPr>
+    </w:p>
+    <w:p>
+      <w:pPr>
+        <w:pStyle w:val="ListParagraph"/>
+        <w:rPr>
+          <w:rFonts w:ascii="Arial" w:hAnsi="Arial" w:cs="Arial"/>
+        </w:rPr>
+      </w:pPr>
+    </w:p>
+    <w:p>
+      <w:pPr>
+        <w:pStyle w:val="ListParagraph"/>
+        <w:rPr>
+          <w:rFonts w:ascii="Arial" w:hAnsi="Arial" w:cs="Arial"/>
+        </w:rPr>
+      </w:pPr>
+    </w:p>
+    <w:p>
+      <w:pPr>
+        <w:pStyle w:val="ListParagraph"/>
+        <w:rPr>
+          <w:rFonts w:ascii="Arial" w:hAnsi="Arial" w:cs="Arial"/>
+        </w:rPr>
+      </w:pPr>
+    </w:p>
+    <w:p>
+      <w:pPr>
+        <w:rPr>
+          <w:rFonts w:ascii="Arial" w:hAnsi="Arial" w:cs="Arial"/>
+          <w:b/>
+          <w:bCs/>
+        </w:rPr>
+      </w:pPr>
+    </w:p>
+    <w:p>
+      <w:pPr>
+        <w:rPr>
+          <w:rFonts w:ascii="Arial" w:hAnsi="Arial" w:cs="Arial"/>
+          <w:b/>
+          <w:bCs/>
+        </w:rPr>
+      </w:pPr>
+      <w:r>
+        <w:rPr>
+          <w:rFonts w:ascii="Arial" w:hAnsi="Arial" w:cs="Arial"/>
+          <w:b/>
+          <w:bCs/>
+        </w:rPr>
+        <w:lastRenderedPageBreak/>
+        <w:t>How to use it</w:t>
+      </w:r>
     </w:p>
     <w:p>
       <w:pPr>
@@ -696,164 +512,43 @@
         <w:rPr>
           <w:rFonts w:ascii="Arial" w:hAnsi="Arial" w:cs="Arial"/>
         </w:rPr>
-        <w:lastRenderedPageBreak/>
-        <w:t>To add the blurb, simply complete the required information (Pattern, Format and Text)</w:t>
-      </w:r>
-      <w:r>
-        <w:rPr>
-          <w:rFonts w:ascii="Arial" w:hAnsi="Arial" w:cs="Arial"/>
-        </w:rPr>
-        <w:t xml:space="preserve"> and then click the button named Save. </w:t>
-      </w:r>
-    </w:p>
-    <w:p>
-      <w:pPr>
-        <w:pStyle w:val="ListParagraph"/>
-        <w:numPr>
-          <w:ilvl w:val="1"/>
-          <w:numId w:val="4"/>
-        </w:numPr>
-        <w:rPr>
-          <w:rFonts w:ascii="Arial" w:hAnsi="Arial" w:cs="Arial"/>
-        </w:rPr>
-      </w:pPr>
-      <w:r>
-        <w:rPr>
-          <w:rFonts w:ascii="Arial" w:hAnsi="Arial" w:cs="Arial"/>
-        </w:rPr>
-        <w:t>Pattern: You can use the combination of letters, numbers</w:t>
-      </w:r>
-      <w:r>
-        <w:rPr>
-          <w:rFonts w:ascii="Arial" w:hAnsi="Arial" w:cs="Arial"/>
-        </w:rPr>
-        <w:t xml:space="preserve">, </w:t>
-      </w:r>
-      <w:r>
-        <w:rPr>
-          <w:rFonts w:ascii="Arial" w:hAnsi="Arial" w:cs="Arial"/>
-        </w:rPr>
-        <w:t xml:space="preserve">special characters </w:t>
-      </w:r>
-      <w:r>
-        <w:rPr>
-          <w:rFonts w:ascii="Arial" w:hAnsi="Arial" w:cs="Arial"/>
-        </w:rPr>
-        <w:t xml:space="preserve">or empty spaces </w:t>
-      </w:r>
-      <w:r>
-        <w:rPr>
-          <w:rFonts w:ascii="Arial" w:hAnsi="Arial" w:cs="Arial"/>
-        </w:rPr>
-        <w:t>that you want</w:t>
-      </w:r>
-      <w:r>
-        <w:rPr>
-          <w:rFonts w:ascii="Arial" w:hAnsi="Arial" w:cs="Arial"/>
-        </w:rPr>
-        <w:t xml:space="preserve">. </w:t>
-      </w:r>
-    </w:p>
-    <w:p>
-      <w:pPr>
-        <w:pStyle w:val="ListParagraph"/>
-        <w:numPr>
-          <w:ilvl w:val="1"/>
-          <w:numId w:val="4"/>
-        </w:numPr>
-        <w:rPr>
-          <w:rFonts w:ascii="Arial" w:hAnsi="Arial" w:cs="Arial"/>
-        </w:rPr>
-      </w:pPr>
-      <w:r>
-        <w:rPr>
-          <w:rFonts w:ascii="Arial" w:hAnsi="Arial" w:cs="Arial"/>
-        </w:rPr>
-        <w:t>Format: We have two formats: Plain text or Rich Tex</w:t>
-      </w:r>
-      <w:r>
-        <w:rPr>
-          <w:rFonts w:ascii="Arial" w:hAnsi="Arial" w:cs="Arial"/>
-        </w:rPr>
-        <w:t xml:space="preserve">t (RTF). </w:t>
-      </w:r>
-    </w:p>
-    <w:p>
-      <w:pPr>
-        <w:pStyle w:val="ListParagraph"/>
-        <w:numPr>
-          <w:ilvl w:val="2"/>
-          <w:numId w:val="4"/>
-        </w:numPr>
-        <w:rPr>
-          <w:rFonts w:ascii="Arial" w:hAnsi="Arial" w:cs="Arial"/>
-        </w:rPr>
-      </w:pPr>
-      <w:r>
-        <w:rPr>
-          <w:rFonts w:ascii="Arial" w:hAnsi="Arial" w:cs="Arial"/>
-        </w:rPr>
-        <w:t xml:space="preserve">Select Plain text when </w:t>
-      </w:r>
-      <w:r>
-        <w:rPr>
-          <w:rFonts w:ascii="Arial" w:hAnsi="Arial" w:cs="Arial"/>
-        </w:rPr>
-        <w:t xml:space="preserve">you do not need the text to be formatted. </w:t>
-      </w:r>
-    </w:p>
-    <w:p>
-      <w:pPr>
-        <w:pStyle w:val="ListParagraph"/>
-        <w:numPr>
-          <w:ilvl w:val="2"/>
-          <w:numId w:val="4"/>
-        </w:numPr>
-        <w:rPr>
-          <w:rFonts w:ascii="Arial" w:hAnsi="Arial" w:cs="Arial"/>
-        </w:rPr>
-      </w:pPr>
-      <w:r>
-        <w:rPr>
-          <w:rFonts w:ascii="Arial" w:hAnsi="Arial" w:cs="Arial"/>
-        </w:rPr>
-        <w:t>Select R</w:t>
-      </w:r>
-      <w:r>
-        <w:rPr>
-          <w:rFonts w:ascii="Arial" w:hAnsi="Arial" w:cs="Arial"/>
-        </w:rPr>
-        <w:t xml:space="preserve">TF when you need to have the text </w:t>
-      </w:r>
-      <w:r>
-        <w:rPr>
-          <w:rFonts w:ascii="Arial" w:hAnsi="Arial" w:cs="Arial"/>
-        </w:rPr>
-        <w:t xml:space="preserve">formatted </w:t>
-      </w:r>
-      <w:r>
-        <w:rPr>
-          <w:rFonts w:ascii="Arial" w:hAnsi="Arial" w:cs="Arial"/>
-        </w:rPr>
-        <w:t xml:space="preserve">and </w:t>
-      </w:r>
-      <w:r>
-        <w:rPr>
-          <w:rFonts w:ascii="Arial" w:hAnsi="Arial" w:cs="Arial"/>
-        </w:rPr>
-        <w:t>it’s</w:t>
-      </w:r>
-      <w:r>
-        <w:rPr>
-          <w:rFonts w:ascii="Arial" w:hAnsi="Arial" w:cs="Arial"/>
-        </w:rPr>
-        <w:t xml:space="preserve"> going to be used in an </w:t>
-      </w:r>
-      <w:r>
-        <w:rPr>
-          <w:rFonts w:ascii="Arial" w:hAnsi="Arial" w:cs="Arial"/>
-        </w:rPr>
-        <w:t xml:space="preserve">editor that supports RTF format (Word, Outlook). </w:t>
+        <w:t>Open</w:t>
+      </w:r>
+      <w:r>
+        <w:rPr>
+          <w:rFonts w:ascii="Arial" w:hAnsi="Arial" w:cs="Arial"/>
+        </w:rPr>
+        <w:t xml:space="preserve"> the tool by dou</w:t>
+      </w:r>
+      <w:r>
+        <w:rPr>
+          <w:rFonts w:ascii="Arial" w:hAnsi="Arial" w:cs="Arial"/>
+        </w:rPr>
+        <w:t xml:space="preserve">ble clicking on the </w:t>
+      </w:r>
+      <w:r>
+        <w:rPr>
+          <w:rFonts w:ascii="Arial" w:hAnsi="Arial" w:cs="Arial"/>
+        </w:rPr>
+        <w:t>Servant icon</w:t>
+      </w:r>
+      <w:r>
+        <w:rPr>
+          <w:rFonts w:ascii="Arial" w:hAnsi="Arial" w:cs="Arial"/>
+        </w:rPr>
+        <w:t xml:space="preserve"> and the tool will be started</w:t>
+      </w:r>
+      <w:r>
+        <w:rPr>
+          <w:rFonts w:ascii="Arial" w:hAnsi="Arial" w:cs="Arial"/>
+        </w:rPr>
+        <w:t xml:space="preserve"> by default</w:t>
+      </w:r>
+      <w:r>
+        <w:rPr>
+          <w:rFonts w:ascii="Arial" w:hAnsi="Arial" w:cs="Arial"/>
+        </w:rPr>
+        <w:t>:</w:t>
       </w:r>
     </w:p>
     <w:p>
@@ -868,10 +563,10 @@
           <w:noProof/>
         </w:rPr>
         <w:drawing>
-          <wp:inline distT="0" distB="0" distL="0" distR="0" wp14:anchorId="1443893C" wp14:editId="0F957CA5">
-            <wp:extent cx="4533900" cy="3651339"/>
-            <wp:effectExtent l="0" t="0" r="0" b="6350"/>
-            <wp:docPr id="7" name="Picture 7" descr="A screenshot of a cell phone&#10;&#10;Description automatically generated"/>
+          <wp:inline distT="0" distB="0" distL="0" distR="0" wp14:anchorId="3A16A5EC" wp14:editId="68E6D5D0">
+            <wp:extent cx="4267200" cy="2442243"/>
+            <wp:effectExtent l="0" t="0" r="0" b="0"/>
+            <wp:docPr id="5" name="Picture 5" descr="A screenshot of a cell phone&#10;&#10;Description automatically generated"/>
             <wp:cNvGraphicFramePr>
               <a:graphicFrameLocks xmlns:a="http://schemas.openxmlformats.org/drawingml/2006/main" noChangeAspect="1"/>
             </wp:cNvGraphicFramePr>
@@ -891,7 +586,7 @@
                   <pic:spPr>
                     <a:xfrm>
                       <a:off x="0" y="0"/>
-                      <a:ext cx="4556109" cy="3669224"/>
+                      <a:ext cx="4288597" cy="2454489"/>
                     </a:xfrm>
                     <a:prstGeom prst="rect">
                       <a:avLst/>
@@ -923,19 +618,39 @@
         <w:rPr>
           <w:rFonts w:ascii="Arial" w:hAnsi="Arial" w:cs="Arial"/>
         </w:rPr>
-        <w:t xml:space="preserve">Once you Save the blurb you will get a confirmation window. Once you click </w:t>
-      </w:r>
-      <w:r>
-        <w:rPr>
-          <w:rFonts w:ascii="Arial" w:hAnsi="Arial" w:cs="Arial"/>
-        </w:rPr>
-        <w:t xml:space="preserve">Ok on it, you will be able to see the new blurb </w:t>
-      </w:r>
-      <w:r>
-        <w:rPr>
-          <w:rFonts w:ascii="Arial" w:hAnsi="Arial" w:cs="Arial"/>
-        </w:rPr>
-        <w:t>as part of the blurb list.</w:t>
+        <w:t>In case you want to pause the tool, simply click on the pause button on top.</w:t>
+      </w:r>
+    </w:p>
+    <w:p>
+      <w:pPr>
+        <w:pStyle w:val="ListParagraph"/>
+        <w:rPr>
+          <w:rFonts w:ascii="Arial" w:hAnsi="Arial" w:cs="Arial"/>
+        </w:rPr>
+      </w:pPr>
+    </w:p>
+    <w:p>
+      <w:pPr>
+        <w:pStyle w:val="ListParagraph"/>
+        <w:numPr>
+          <w:ilvl w:val="0"/>
+          <w:numId w:val="4"/>
+        </w:numPr>
+        <w:rPr>
+          <w:rFonts w:ascii="Arial" w:hAnsi="Arial" w:cs="Arial"/>
+        </w:rPr>
+      </w:pPr>
+      <w:r>
+        <w:rPr>
+          <w:rFonts w:ascii="Arial" w:hAnsi="Arial" w:cs="Arial"/>
+        </w:rPr>
+        <w:t xml:space="preserve">The </w:t>
+      </w:r>
+      <w:r>
+        <w:rPr>
+          <w:rFonts w:ascii="Arial" w:hAnsi="Arial" w:cs="Arial"/>
+        </w:rPr>
+        <w:t>list displayed, correspond to the list of blurbs that you currently have, obviously at the beginning the list will be empty, so you will have to add a new blurb by click on the Add blurb button.</w:t>
       </w:r>
     </w:p>
     <w:p>
@@ -950,10 +665,10 @@
           <w:noProof/>
         </w:rPr>
         <w:drawing>
-          <wp:inline distT="0" distB="0" distL="0" distR="0" wp14:anchorId="08B64ADF" wp14:editId="0203B043">
-            <wp:extent cx="4389120" cy="2521870"/>
-            <wp:effectExtent l="0" t="0" r="0" b="0"/>
-            <wp:docPr id="8" name="Picture 8" descr="A screenshot of a cell phone&#10;&#10;Description automatically generated"/>
+          <wp:inline distT="0" distB="0" distL="0" distR="0" wp14:anchorId="198B6B29" wp14:editId="21F00B4B">
+            <wp:extent cx="5025173" cy="4023360"/>
+            <wp:effectExtent l="0" t="0" r="4445" b="0"/>
+            <wp:docPr id="6" name="Picture 6" descr="A screenshot of a cell phone&#10;&#10;Description automatically generated"/>
             <wp:cNvGraphicFramePr>
               <a:graphicFrameLocks xmlns:a="http://schemas.openxmlformats.org/drawingml/2006/main" noChangeAspect="1"/>
             </wp:cNvGraphicFramePr>
@@ -973,7 +688,7 @@
                   <pic:spPr>
                     <a:xfrm>
                       <a:off x="0" y="0"/>
-                      <a:ext cx="4498970" cy="2584987"/>
+                      <a:ext cx="5038432" cy="4033976"/>
                     </a:xfrm>
                     <a:prstGeom prst="rect">
                       <a:avLst/>
@@ -1002,31 +717,163 @@
           <w:rFonts w:ascii="Arial" w:hAnsi="Arial" w:cs="Arial"/>
         </w:rPr>
         <w:lastRenderedPageBreak/>
-        <w:t xml:space="preserve">To </w:t>
-      </w:r>
-      <w:r>
-        <w:rPr>
-          <w:rFonts w:ascii="Arial" w:hAnsi="Arial" w:cs="Arial"/>
-        </w:rPr>
-        <w:t xml:space="preserve">edit or delete an existing </w:t>
-      </w:r>
-      <w:r>
-        <w:rPr>
-          <w:rFonts w:ascii="Arial" w:hAnsi="Arial" w:cs="Arial"/>
-        </w:rPr>
-        <w:t>blurb, right click</w:t>
-      </w:r>
-      <w:r>
-        <w:rPr>
-          <w:rFonts w:ascii="Arial" w:hAnsi="Arial" w:cs="Arial"/>
-        </w:rPr>
-        <w:t xml:space="preserve"> on the </w:t>
-      </w:r>
-      <w:r>
-        <w:rPr>
-          <w:rFonts w:ascii="Arial" w:hAnsi="Arial" w:cs="Arial"/>
-        </w:rPr>
-        <w:t>record row and then select the option that you want to execute.</w:t>
+        <w:t>To add the blurb, simply complete the required information (Pattern, Format and Text)</w:t>
+      </w:r>
+      <w:r>
+        <w:rPr>
+          <w:rFonts w:ascii="Arial" w:hAnsi="Arial" w:cs="Arial"/>
+        </w:rPr>
+        <w:t xml:space="preserve"> and then click the button named Save. </w:t>
+      </w:r>
+    </w:p>
+    <w:p>
+      <w:pPr>
+        <w:pStyle w:val="ListParagraph"/>
+        <w:numPr>
+          <w:ilvl w:val="1"/>
+          <w:numId w:val="4"/>
+        </w:numPr>
+        <w:rPr>
+          <w:rFonts w:ascii="Arial" w:hAnsi="Arial" w:cs="Arial"/>
+        </w:rPr>
+      </w:pPr>
+      <w:r>
+        <w:rPr>
+          <w:rFonts w:ascii="Arial" w:hAnsi="Arial" w:cs="Arial"/>
+        </w:rPr>
+        <w:t>Pattern: You can use the combination of letters, numbers</w:t>
+      </w:r>
+      <w:r>
+        <w:rPr>
+          <w:rFonts w:ascii="Arial" w:hAnsi="Arial" w:cs="Arial"/>
+        </w:rPr>
+        <w:t xml:space="preserve">, </w:t>
+      </w:r>
+      <w:r>
+        <w:rPr>
+          <w:rFonts w:ascii="Arial" w:hAnsi="Arial" w:cs="Arial"/>
+        </w:rPr>
+        <w:t xml:space="preserve">special characters </w:t>
+      </w:r>
+      <w:r>
+        <w:rPr>
+          <w:rFonts w:ascii="Arial" w:hAnsi="Arial" w:cs="Arial"/>
+        </w:rPr>
+        <w:t xml:space="preserve">or empty spaces </w:t>
+      </w:r>
+      <w:r>
+        <w:rPr>
+          <w:rFonts w:ascii="Arial" w:hAnsi="Arial" w:cs="Arial"/>
+        </w:rPr>
+        <w:t>that you want</w:t>
+      </w:r>
+      <w:r>
+        <w:rPr>
+          <w:rFonts w:ascii="Arial" w:hAnsi="Arial" w:cs="Arial"/>
+        </w:rPr>
+        <w:t xml:space="preserve">. </w:t>
+      </w:r>
+    </w:p>
+    <w:p>
+      <w:pPr>
+        <w:pStyle w:val="ListParagraph"/>
+        <w:numPr>
+          <w:ilvl w:val="1"/>
+          <w:numId w:val="4"/>
+        </w:numPr>
+        <w:rPr>
+          <w:rFonts w:ascii="Arial" w:hAnsi="Arial" w:cs="Arial"/>
+        </w:rPr>
+      </w:pPr>
+      <w:r>
+        <w:rPr>
+          <w:rFonts w:ascii="Arial" w:hAnsi="Arial" w:cs="Arial"/>
+        </w:rPr>
+        <w:t>Format: We have two formats: Plain text or Rich Tex</w:t>
+      </w:r>
+      <w:r>
+        <w:rPr>
+          <w:rFonts w:ascii="Arial" w:hAnsi="Arial" w:cs="Arial"/>
+        </w:rPr>
+        <w:t xml:space="preserve">t (RTF). </w:t>
+      </w:r>
+    </w:p>
+    <w:p>
+      <w:pPr>
+        <w:pStyle w:val="ListParagraph"/>
+        <w:numPr>
+          <w:ilvl w:val="2"/>
+          <w:numId w:val="4"/>
+        </w:numPr>
+        <w:rPr>
+          <w:rFonts w:ascii="Arial" w:hAnsi="Arial" w:cs="Arial"/>
+        </w:rPr>
+      </w:pPr>
+      <w:r>
+        <w:rPr>
+          <w:rFonts w:ascii="Arial" w:hAnsi="Arial" w:cs="Arial"/>
+        </w:rPr>
+        <w:t xml:space="preserve">Select Plain text when </w:t>
+      </w:r>
+      <w:r>
+        <w:rPr>
+          <w:rFonts w:ascii="Arial" w:hAnsi="Arial" w:cs="Arial"/>
+        </w:rPr>
+        <w:t xml:space="preserve">you do not need the text to be formatted. </w:t>
+      </w:r>
+    </w:p>
+    <w:p>
+      <w:pPr>
+        <w:pStyle w:val="ListParagraph"/>
+        <w:numPr>
+          <w:ilvl w:val="2"/>
+          <w:numId w:val="4"/>
+        </w:numPr>
+        <w:rPr>
+          <w:rFonts w:ascii="Arial" w:hAnsi="Arial" w:cs="Arial"/>
+        </w:rPr>
+      </w:pPr>
+      <w:r>
+        <w:rPr>
+          <w:rFonts w:ascii="Arial" w:hAnsi="Arial" w:cs="Arial"/>
+        </w:rPr>
+        <w:t>Select R</w:t>
+      </w:r>
+      <w:r>
+        <w:rPr>
+          <w:rFonts w:ascii="Arial" w:hAnsi="Arial" w:cs="Arial"/>
+        </w:rPr>
+        <w:t xml:space="preserve">TF when you need to have the text </w:t>
+      </w:r>
+      <w:r>
+        <w:rPr>
+          <w:rFonts w:ascii="Arial" w:hAnsi="Arial" w:cs="Arial"/>
+        </w:rPr>
+        <w:t xml:space="preserve">formatted </w:t>
+      </w:r>
+      <w:r>
+        <w:rPr>
+          <w:rFonts w:ascii="Arial" w:hAnsi="Arial" w:cs="Arial"/>
+        </w:rPr>
+        <w:t xml:space="preserve">and </w:t>
+      </w:r>
+      <w:r>
+        <w:rPr>
+          <w:rFonts w:ascii="Arial" w:hAnsi="Arial" w:cs="Arial"/>
+        </w:rPr>
+        <w:t>it’s</w:t>
+      </w:r>
+      <w:r>
+        <w:rPr>
+          <w:rFonts w:ascii="Arial" w:hAnsi="Arial" w:cs="Arial"/>
+        </w:rPr>
+        <w:t xml:space="preserve"> going to be used in an </w:t>
+      </w:r>
+      <w:r>
+        <w:rPr>
+          <w:rFonts w:ascii="Arial" w:hAnsi="Arial" w:cs="Arial"/>
+        </w:rPr>
+        <w:t xml:space="preserve">editor that supports RTF format (Word, Outlook). </w:t>
       </w:r>
     </w:p>
     <w:p>
@@ -1041,10 +888,10 @@
           <w:noProof/>
         </w:rPr>
         <w:drawing>
-          <wp:inline distT="0" distB="0" distL="0" distR="0" wp14:anchorId="66B5FDD7" wp14:editId="1157A64B">
-            <wp:extent cx="4739640" cy="2707570"/>
-            <wp:effectExtent l="0" t="0" r="3810" b="0"/>
-            <wp:docPr id="9" name="Picture 9" descr="A screenshot of a cell phone&#10;&#10;Description automatically generated"/>
+          <wp:inline distT="0" distB="0" distL="0" distR="0" wp14:anchorId="1443893C" wp14:editId="0F957CA5">
+            <wp:extent cx="4533900" cy="3651339"/>
+            <wp:effectExtent l="0" t="0" r="0" b="6350"/>
+            <wp:docPr id="7" name="Picture 7" descr="A screenshot of a cell phone&#10;&#10;Description automatically generated"/>
             <wp:cNvGraphicFramePr>
               <a:graphicFrameLocks xmlns:a="http://schemas.openxmlformats.org/drawingml/2006/main" noChangeAspect="1"/>
             </wp:cNvGraphicFramePr>
@@ -1064,7 +911,7 @@
                   <pic:spPr>
                     <a:xfrm>
                       <a:off x="0" y="0"/>
-                      <a:ext cx="4757487" cy="2717765"/>
+                      <a:ext cx="4556109" cy="3669224"/>
                     </a:xfrm>
                     <a:prstGeom prst="rect">
                       <a:avLst/>
@@ -1096,83 +943,19 @@
         <w:rPr>
           <w:rFonts w:ascii="Arial" w:hAnsi="Arial" w:cs="Arial"/>
         </w:rPr>
-        <w:t xml:space="preserve">Delete: You will get a </w:t>
-      </w:r>
-      <w:r>
-        <w:rPr>
-          <w:rFonts w:ascii="Arial" w:hAnsi="Arial" w:cs="Arial"/>
-        </w:rPr>
-        <w:t xml:space="preserve">confirmation window asking you if you are truly </w:t>
-      </w:r>
-      <w:r>
-        <w:rPr>
-          <w:rFonts w:ascii="Arial" w:hAnsi="Arial" w:cs="Arial"/>
-        </w:rPr>
-        <w:t>sure to delete the selected blurb</w:t>
-      </w:r>
-      <w:r>
-        <w:rPr>
-          <w:rFonts w:ascii="Arial" w:hAnsi="Arial" w:cs="Arial"/>
-        </w:rPr>
-        <w:t>, if you click Yes, the blurb is going to be completely deleted.</w:t>
-      </w:r>
-    </w:p>
-    <w:p>
-      <w:pPr>
-        <w:pStyle w:val="ListParagraph"/>
-        <w:rPr>
-          <w:rFonts w:ascii="Arial" w:hAnsi="Arial" w:cs="Arial"/>
-        </w:rPr>
-      </w:pPr>
-      <w:r>
-        <w:rPr>
-          <w:rFonts w:ascii="Arial" w:hAnsi="Arial" w:cs="Arial"/>
-        </w:rPr>
-        <w:t xml:space="preserve">Edit: </w:t>
-      </w:r>
-      <w:r>
-        <w:rPr>
-          <w:rFonts w:ascii="Arial" w:hAnsi="Arial" w:cs="Arial"/>
-        </w:rPr>
-        <w:t xml:space="preserve">There are two ways to enter the edit section, </w:t>
-      </w:r>
-      <w:r>
-        <w:rPr>
-          <w:rFonts w:ascii="Arial" w:hAnsi="Arial" w:cs="Arial"/>
-        </w:rPr>
-        <w:t xml:space="preserve">clicking the Edit option or </w:t>
-      </w:r>
-      <w:r>
-        <w:rPr>
-          <w:rFonts w:ascii="Arial" w:hAnsi="Arial" w:cs="Arial"/>
-        </w:rPr>
-        <w:t xml:space="preserve">double clicking the </w:t>
-      </w:r>
-      <w:r>
-        <w:rPr>
-          <w:rFonts w:ascii="Arial" w:hAnsi="Arial" w:cs="Arial"/>
-        </w:rPr>
-        <w:t xml:space="preserve">record row. </w:t>
-      </w:r>
-    </w:p>
-    <w:p>
-      <w:pPr>
-        <w:pStyle w:val="ListParagraph"/>
-        <w:rPr>
-          <w:rFonts w:ascii="Arial" w:hAnsi="Arial" w:cs="Arial"/>
-        </w:rPr>
-      </w:pPr>
-      <w:r>
-        <w:rPr>
-          <w:rFonts w:ascii="Arial" w:hAnsi="Arial" w:cs="Arial"/>
-        </w:rPr>
-        <w:t xml:space="preserve">Once you enter the edit mode, </w:t>
-      </w:r>
-      <w:r>
-        <w:rPr>
-          <w:rFonts w:ascii="Arial" w:hAnsi="Arial" w:cs="Arial"/>
-        </w:rPr>
-        <w:t>you will get displayed the same window as the one when you create the blurb.</w:t>
+        <w:t xml:space="preserve">Once you Save the blurb you will get a confirmation window. Once you click </w:t>
+      </w:r>
+      <w:r>
+        <w:rPr>
+          <w:rFonts w:ascii="Arial" w:hAnsi="Arial" w:cs="Arial"/>
+        </w:rPr>
+        <w:t xml:space="preserve">Ok on it, you will be able to see the new blurb </w:t>
+      </w:r>
+      <w:r>
+        <w:rPr>
+          <w:rFonts w:ascii="Arial" w:hAnsi="Arial" w:cs="Arial"/>
+        </w:rPr>
+        <w:t>as part of the blurb list.</w:t>
       </w:r>
     </w:p>
     <w:p>
@@ -1187,10 +970,10 @@
           <w:noProof/>
         </w:rPr>
         <w:drawing>
-          <wp:inline distT="0" distB="0" distL="0" distR="0" wp14:anchorId="24413826" wp14:editId="1E45050E">
-            <wp:extent cx="4697361" cy="3733800"/>
-            <wp:effectExtent l="0" t="0" r="8255" b="0"/>
-            <wp:docPr id="10" name="Picture 10" descr="A screenshot of a cell phone&#10;&#10;Description automatically generated"/>
+          <wp:inline distT="0" distB="0" distL="0" distR="0" wp14:anchorId="08B64ADF" wp14:editId="0203B043">
+            <wp:extent cx="4389120" cy="2521870"/>
+            <wp:effectExtent l="0" t="0" r="0" b="0"/>
+            <wp:docPr id="8" name="Picture 8" descr="A screenshot of a cell phone&#10;&#10;Description automatically generated"/>
             <wp:cNvGraphicFramePr>
               <a:graphicFrameLocks xmlns:a="http://schemas.openxmlformats.org/drawingml/2006/main" noChangeAspect="1"/>
             </wp:cNvGraphicFramePr>
@@ -1210,7 +993,7 @@
                   <pic:spPr>
                     <a:xfrm>
                       <a:off x="0" y="0"/>
-                      <a:ext cx="4721599" cy="3753066"/>
+                      <a:ext cx="4498970" cy="2584987"/>
                     </a:xfrm>
                     <a:prstGeom prst="rect">
                       <a:avLst/>
@@ -1226,14 +1009,6 @@
     <w:p>
       <w:pPr>
         <w:pStyle w:val="ListParagraph"/>
-        <w:rPr>
-          <w:rFonts w:ascii="Arial" w:hAnsi="Arial" w:cs="Arial"/>
-        </w:rPr>
-      </w:pPr>
-    </w:p>
-    <w:p>
-      <w:pPr>
-        <w:pStyle w:val="ListParagraph"/>
         <w:numPr>
           <w:ilvl w:val="0"/>
           <w:numId w:val="4"/>
@@ -1247,34 +1022,32 @@
           <w:rFonts w:ascii="Arial" w:hAnsi="Arial" w:cs="Arial"/>
         </w:rPr>
         <w:lastRenderedPageBreak/>
-        <w:t xml:space="preserve">Now Servant is going to be constantly listening the keys that you type and validating if the key combination matches one of the </w:t>
-      </w:r>
-      <w:r>
-        <w:rPr>
-          <w:rFonts w:ascii="Arial" w:hAnsi="Arial" w:cs="Arial"/>
-        </w:rPr>
-        <w:t>blub patterns that you have</w:t>
-      </w:r>
-      <w:r>
-        <w:rPr>
-          <w:rFonts w:ascii="Arial" w:hAnsi="Arial" w:cs="Arial"/>
-        </w:rPr>
-        <w:t xml:space="preserve">. So if you type one of the patterns </w:t>
-      </w:r>
-      <w:r>
-        <w:rPr>
-          <w:rFonts w:ascii="Arial" w:hAnsi="Arial" w:cs="Arial"/>
-        </w:rPr>
-        <w:t>for any of the blubs that you have, the pattern text will be removed from the text editor that you are using, and replaced with the blurb text</w:t>
-      </w:r>
-    </w:p>
-    <w:p>
-      <w:pPr>
-        <w:pStyle w:val="ListParagraph"/>
-        <w:rPr>
-          <w:rFonts w:ascii="Arial" w:hAnsi="Arial" w:cs="Arial"/>
-        </w:rPr>
-      </w:pPr>
+        <w:t xml:space="preserve">To </w:t>
+      </w:r>
+      <w:r>
+        <w:rPr>
+          <w:rFonts w:ascii="Arial" w:hAnsi="Arial" w:cs="Arial"/>
+        </w:rPr>
+        <w:t xml:space="preserve">edit or delete an existing </w:t>
+      </w:r>
+      <w:r>
+        <w:rPr>
+          <w:rFonts w:ascii="Arial" w:hAnsi="Arial" w:cs="Arial"/>
+        </w:rPr>
+        <w:t>blurb, right click</w:t>
+      </w:r>
+      <w:r>
+        <w:rPr>
+          <w:rFonts w:ascii="Arial" w:hAnsi="Arial" w:cs="Arial"/>
+        </w:rPr>
+        <w:t xml:space="preserve"> on the </w:t>
+      </w:r>
+      <w:r>
+        <w:rPr>
+          <w:rFonts w:ascii="Arial" w:hAnsi="Arial" w:cs="Arial"/>
+        </w:rPr>
+        <w:t>record row and then select the option that you want to execute.</w:t>
+      </w:r>
     </w:p>
     <w:p>
       <w:pPr>
@@ -1288,10 +1061,10 @@
           <w:noProof/>
         </w:rPr>
         <w:drawing>
-          <wp:inline distT="0" distB="0" distL="0" distR="0" wp14:anchorId="41F8B40C" wp14:editId="7D9F53B1">
-            <wp:extent cx="3124200" cy="2637037"/>
-            <wp:effectExtent l="0" t="0" r="0" b="0"/>
-            <wp:docPr id="11" name="Picture 11" descr="A screenshot of a cell phone&#10;&#10;Description automatically generated"/>
+          <wp:inline distT="0" distB="0" distL="0" distR="0" wp14:anchorId="66B5FDD7" wp14:editId="1157A64B">
+            <wp:extent cx="4739640" cy="2707570"/>
+            <wp:effectExtent l="0" t="0" r="3810" b="0"/>
+            <wp:docPr id="9" name="Picture 9" descr="A screenshot of a cell phone&#10;&#10;Description automatically generated"/>
             <wp:cNvGraphicFramePr>
               <a:graphicFrameLocks xmlns:a="http://schemas.openxmlformats.org/drawingml/2006/main" noChangeAspect="1"/>
             </wp:cNvGraphicFramePr>
@@ -1311,7 +1084,7 @@
                   <pic:spPr>
                     <a:xfrm>
                       <a:off x="0" y="0"/>
-                      <a:ext cx="3152857" cy="2661226"/>
+                      <a:ext cx="4757487" cy="2717765"/>
                     </a:xfrm>
                     <a:prstGeom prst="rect">
                       <a:avLst/>
@@ -1341,13 +1114,103 @@
       </w:pPr>
       <w:r>
         <w:rPr>
+          <w:rFonts w:ascii="Arial" w:hAnsi="Arial" w:cs="Arial"/>
+        </w:rPr>
+        <w:t xml:space="preserve">Delete: You will get a </w:t>
+      </w:r>
+      <w:r>
+        <w:rPr>
+          <w:rFonts w:ascii="Arial" w:hAnsi="Arial" w:cs="Arial"/>
+        </w:rPr>
+        <w:t xml:space="preserve">confirmation window asking you if you are truly </w:t>
+      </w:r>
+      <w:r>
+        <w:rPr>
+          <w:rFonts w:ascii="Arial" w:hAnsi="Arial" w:cs="Arial"/>
+        </w:rPr>
+        <w:t>sure to delete the selected blurb</w:t>
+      </w:r>
+      <w:r>
+        <w:rPr>
+          <w:rFonts w:ascii="Arial" w:hAnsi="Arial" w:cs="Arial"/>
+        </w:rPr>
+        <w:t>, if you click Yes, the blurb is going to be completely deleted.</w:t>
+      </w:r>
+    </w:p>
+    <w:p>
+      <w:pPr>
+        <w:pStyle w:val="ListParagraph"/>
+        <w:rPr>
+          <w:rFonts w:ascii="Arial" w:hAnsi="Arial" w:cs="Arial"/>
+        </w:rPr>
+      </w:pPr>
+      <w:r>
+        <w:rPr>
+          <w:rFonts w:ascii="Arial" w:hAnsi="Arial" w:cs="Arial"/>
+        </w:rPr>
+        <w:t xml:space="preserve">Edit: </w:t>
+      </w:r>
+      <w:r>
+        <w:rPr>
+          <w:rFonts w:ascii="Arial" w:hAnsi="Arial" w:cs="Arial"/>
+        </w:rPr>
+        <w:t xml:space="preserve">There are two ways to enter the edit section, </w:t>
+      </w:r>
+      <w:r>
+        <w:rPr>
+          <w:rFonts w:ascii="Arial" w:hAnsi="Arial" w:cs="Arial"/>
+        </w:rPr>
+        <w:t xml:space="preserve">clicking the Edit option or </w:t>
+      </w:r>
+      <w:r>
+        <w:rPr>
+          <w:rFonts w:ascii="Arial" w:hAnsi="Arial" w:cs="Arial"/>
+        </w:rPr>
+        <w:t xml:space="preserve">double clicking the </w:t>
+      </w:r>
+      <w:r>
+        <w:rPr>
+          <w:rFonts w:ascii="Arial" w:hAnsi="Arial" w:cs="Arial"/>
+        </w:rPr>
+        <w:t xml:space="preserve">record row. </w:t>
+      </w:r>
+    </w:p>
+    <w:p>
+      <w:pPr>
+        <w:pStyle w:val="ListParagraph"/>
+        <w:rPr>
+          <w:rFonts w:ascii="Arial" w:hAnsi="Arial" w:cs="Arial"/>
+        </w:rPr>
+      </w:pPr>
+      <w:r>
+        <w:rPr>
+          <w:rFonts w:ascii="Arial" w:hAnsi="Arial" w:cs="Arial"/>
+        </w:rPr>
+        <w:t xml:space="preserve">Once you enter the edit mode, </w:t>
+      </w:r>
+      <w:r>
+        <w:rPr>
+          <w:rFonts w:ascii="Arial" w:hAnsi="Arial" w:cs="Arial"/>
+        </w:rPr>
+        <w:t>you will get displayed the same window as the one when you create the blurb.</w:t>
+      </w:r>
+    </w:p>
+    <w:p>
+      <w:pPr>
+        <w:pStyle w:val="ListParagraph"/>
+        <w:rPr>
+          <w:rFonts w:ascii="Arial" w:hAnsi="Arial" w:cs="Arial"/>
+        </w:rPr>
+      </w:pPr>
+      <w:r>
+        <w:rPr>
           <w:noProof/>
         </w:rPr>
         <w:drawing>
-          <wp:inline distT="0" distB="0" distL="0" distR="0" wp14:anchorId="18EE6682" wp14:editId="06CD31ED">
-            <wp:extent cx="3733800" cy="2792372"/>
-            <wp:effectExtent l="0" t="0" r="0" b="8255"/>
-            <wp:docPr id="12" name="Picture 12" descr="A screenshot of a social media post&#10;&#10;Description automatically generated"/>
+          <wp:inline distT="0" distB="0" distL="0" distR="0" wp14:anchorId="24413826" wp14:editId="1E45050E">
+            <wp:extent cx="4697361" cy="3733800"/>
+            <wp:effectExtent l="0" t="0" r="8255" b="0"/>
+            <wp:docPr id="10" name="Picture 10" descr="A screenshot of a cell phone&#10;&#10;Description automatically generated"/>
             <wp:cNvGraphicFramePr>
               <a:graphicFrameLocks xmlns:a="http://schemas.openxmlformats.org/drawingml/2006/main" noChangeAspect="1"/>
             </wp:cNvGraphicFramePr>
@@ -1367,7 +1230,7 @@
                   <pic:spPr>
                     <a:xfrm>
                       <a:off x="0" y="0"/>
-                      <a:ext cx="3741527" cy="2798151"/>
+                      <a:ext cx="4721599" cy="3753066"/>
                     </a:xfrm>
                     <a:prstGeom prst="rect">
                       <a:avLst/>
@@ -1391,78 +1254,10 @@
     <w:p>
       <w:pPr>
         <w:pStyle w:val="ListParagraph"/>
-        <w:rPr>
-          <w:rFonts w:ascii="Arial" w:hAnsi="Arial" w:cs="Arial"/>
-        </w:rPr>
-      </w:pPr>
-    </w:p>
-    <w:p>
-      <w:pPr>
-        <w:pStyle w:val="ListParagraph"/>
-        <w:rPr>
-          <w:rFonts w:ascii="Arial" w:hAnsi="Arial" w:cs="Arial"/>
-        </w:rPr>
-      </w:pPr>
-    </w:p>
-    <w:p>
-      <w:pPr>
-        <w:pStyle w:val="ListParagraph"/>
-        <w:rPr>
-          <w:rFonts w:ascii="Arial" w:hAnsi="Arial" w:cs="Arial"/>
-        </w:rPr>
-      </w:pPr>
-    </w:p>
-    <w:p>
-      <w:pPr>
-        <w:pStyle w:val="ListParagraph"/>
-        <w:rPr>
-          <w:rFonts w:ascii="Arial" w:hAnsi="Arial" w:cs="Arial"/>
-        </w:rPr>
-      </w:pPr>
-    </w:p>
-    <w:p>
-      <w:pPr>
-        <w:pStyle w:val="ListParagraph"/>
-        <w:rPr>
-          <w:rFonts w:ascii="Arial" w:hAnsi="Arial" w:cs="Arial"/>
-        </w:rPr>
-      </w:pPr>
-    </w:p>
-    <w:p>
-      <w:pPr>
-        <w:pStyle w:val="ListParagraph"/>
-        <w:rPr>
-          <w:rFonts w:ascii="Arial" w:hAnsi="Arial" w:cs="Arial"/>
-        </w:rPr>
-      </w:pPr>
-    </w:p>
-    <w:p>
-      <w:pPr>
-        <w:pStyle w:val="ListParagraph"/>
-        <w:rPr>
-          <w:rFonts w:ascii="Arial" w:hAnsi="Arial" w:cs="Arial"/>
-        </w:rPr>
-      </w:pPr>
-    </w:p>
-    <w:p>
-      <w:pPr>
-        <w:pStyle w:val="ListParagraph"/>
-        <w:rPr>
-          <w:rFonts w:ascii="Arial" w:hAnsi="Arial" w:cs="Arial"/>
-        </w:rPr>
-      </w:pPr>
-    </w:p>
-    <w:p>
-      <w:pPr>
-        <w:pStyle w:val="ListParagraph"/>
-        <w:rPr>
-          <w:rFonts w:ascii="Arial" w:hAnsi="Arial" w:cs="Arial"/>
-        </w:rPr>
-      </w:pPr>
-    </w:p>
-    <w:p>
-      <w:pPr>
-        <w:pStyle w:val="ListParagraph"/>
+        <w:numPr>
+          <w:ilvl w:val="0"/>
+          <w:numId w:val="4"/>
+        </w:numPr>
         <w:rPr>
           <w:rFonts w:ascii="Arial" w:hAnsi="Arial" w:cs="Arial"/>
         </w:rPr>
@@ -1472,8 +1267,34 @@
           <w:rFonts w:ascii="Arial" w:hAnsi="Arial" w:cs="Arial"/>
         </w:rPr>
         <w:lastRenderedPageBreak/>
-        <w:t>Same thing is going to happen for RTF text:</w:t>
-      </w:r>
+        <w:t xml:space="preserve">Now Servant is going to be constantly listening the keys that you type and validating if the key combination matches one of the </w:t>
+      </w:r>
+      <w:r>
+        <w:rPr>
+          <w:rFonts w:ascii="Arial" w:hAnsi="Arial" w:cs="Arial"/>
+        </w:rPr>
+        <w:t>blub patterns that you have</w:t>
+      </w:r>
+      <w:r>
+        <w:rPr>
+          <w:rFonts w:ascii="Arial" w:hAnsi="Arial" w:cs="Arial"/>
+        </w:rPr>
+        <w:t xml:space="preserve">. So if you type one of the patterns </w:t>
+      </w:r>
+      <w:r>
+        <w:rPr>
+          <w:rFonts w:ascii="Arial" w:hAnsi="Arial" w:cs="Arial"/>
+        </w:rPr>
+        <w:t>for any of the blubs that you have, the pattern text will be removed from the text editor that you are using, and replaced with the blurb text</w:t>
+      </w:r>
+    </w:p>
+    <w:p>
+      <w:pPr>
+        <w:pStyle w:val="ListParagraph"/>
+        <w:rPr>
+          <w:rFonts w:ascii="Arial" w:hAnsi="Arial" w:cs="Arial"/>
+        </w:rPr>
+      </w:pPr>
     </w:p>
     <w:p>
       <w:pPr>
@@ -1487,10 +1308,10 @@
           <w:noProof/>
         </w:rPr>
         <w:drawing>
-          <wp:inline distT="0" distB="0" distL="0" distR="0" wp14:anchorId="7E797331" wp14:editId="61CD38E2">
-            <wp:extent cx="4245995" cy="3390900"/>
-            <wp:effectExtent l="0" t="0" r="2540" b="0"/>
-            <wp:docPr id="13" name="Picture 13" descr="A screenshot of a cell phone&#10;&#10;Description automatically generated"/>
+          <wp:inline distT="0" distB="0" distL="0" distR="0" wp14:anchorId="41F8B40C" wp14:editId="7D9F53B1">
+            <wp:extent cx="3124200" cy="2637037"/>
+            <wp:effectExtent l="0" t="0" r="0" b="0"/>
+            <wp:docPr id="11" name="Picture 11" descr="A screenshot of a cell phone&#10;&#10;Description automatically generated"/>
             <wp:cNvGraphicFramePr>
               <a:graphicFrameLocks xmlns:a="http://schemas.openxmlformats.org/drawingml/2006/main" noChangeAspect="1"/>
             </wp:cNvGraphicFramePr>
@@ -1510,7 +1331,7 @@
                   <pic:spPr>
                     <a:xfrm>
                       <a:off x="0" y="0"/>
-                      <a:ext cx="4279753" cy="3417860"/>
+                      <a:ext cx="3152857" cy="2661226"/>
                     </a:xfrm>
                     <a:prstGeom prst="rect">
                       <a:avLst/>
@@ -1543,10 +1364,10 @@
           <w:noProof/>
         </w:rPr>
         <w:drawing>
-          <wp:inline distT="0" distB="0" distL="0" distR="0" wp14:anchorId="57984DDD" wp14:editId="77FE3931">
-            <wp:extent cx="3544836" cy="2026920"/>
-            <wp:effectExtent l="0" t="0" r="0" b="0"/>
-            <wp:docPr id="14" name="Picture 14" descr="A screenshot of a cell phone&#10;&#10;Description automatically generated"/>
+          <wp:inline distT="0" distB="0" distL="0" distR="0" wp14:anchorId="18EE6682" wp14:editId="06CD31ED">
+            <wp:extent cx="3733800" cy="2792372"/>
+            <wp:effectExtent l="0" t="0" r="0" b="8255"/>
+            <wp:docPr id="12" name="Picture 12" descr="A screenshot of a social media post&#10;&#10;Description automatically generated"/>
             <wp:cNvGraphicFramePr>
               <a:graphicFrameLocks xmlns:a="http://schemas.openxmlformats.org/drawingml/2006/main" noChangeAspect="1"/>
             </wp:cNvGraphicFramePr>
@@ -1566,7 +1387,7 @@
                   <pic:spPr>
                     <a:xfrm>
                       <a:off x="0" y="0"/>
-                      <a:ext cx="3605345" cy="2061518"/>
+                      <a:ext cx="3741527" cy="2798151"/>
                     </a:xfrm>
                     <a:prstGeom prst="rect">
                       <a:avLst/>
@@ -1594,16 +1415,102 @@
           <w:rFonts w:ascii="Arial" w:hAnsi="Arial" w:cs="Arial"/>
         </w:rPr>
       </w:pPr>
+    </w:p>
+    <w:p>
+      <w:pPr>
+        <w:pStyle w:val="ListParagraph"/>
+        <w:rPr>
+          <w:rFonts w:ascii="Arial" w:hAnsi="Arial" w:cs="Arial"/>
+        </w:rPr>
+      </w:pPr>
+    </w:p>
+    <w:p>
+      <w:pPr>
+        <w:pStyle w:val="ListParagraph"/>
+        <w:rPr>
+          <w:rFonts w:ascii="Arial" w:hAnsi="Arial" w:cs="Arial"/>
+        </w:rPr>
+      </w:pPr>
+    </w:p>
+    <w:p>
+      <w:pPr>
+        <w:pStyle w:val="ListParagraph"/>
+        <w:rPr>
+          <w:rFonts w:ascii="Arial" w:hAnsi="Arial" w:cs="Arial"/>
+        </w:rPr>
+      </w:pPr>
+    </w:p>
+    <w:p>
+      <w:pPr>
+        <w:pStyle w:val="ListParagraph"/>
+        <w:rPr>
+          <w:rFonts w:ascii="Arial" w:hAnsi="Arial" w:cs="Arial"/>
+        </w:rPr>
+      </w:pPr>
+    </w:p>
+    <w:p>
+      <w:pPr>
+        <w:pStyle w:val="ListParagraph"/>
+        <w:rPr>
+          <w:rFonts w:ascii="Arial" w:hAnsi="Arial" w:cs="Arial"/>
+        </w:rPr>
+      </w:pPr>
+    </w:p>
+    <w:p>
+      <w:pPr>
+        <w:pStyle w:val="ListParagraph"/>
+        <w:rPr>
+          <w:rFonts w:ascii="Arial" w:hAnsi="Arial" w:cs="Arial"/>
+        </w:rPr>
+      </w:pPr>
+    </w:p>
+    <w:p>
+      <w:pPr>
+        <w:pStyle w:val="ListParagraph"/>
+        <w:rPr>
+          <w:rFonts w:ascii="Arial" w:hAnsi="Arial" w:cs="Arial"/>
+        </w:rPr>
+      </w:pPr>
+    </w:p>
+    <w:p>
+      <w:pPr>
+        <w:pStyle w:val="ListParagraph"/>
+        <w:rPr>
+          <w:rFonts w:ascii="Arial" w:hAnsi="Arial" w:cs="Arial"/>
+        </w:rPr>
+      </w:pPr>
+    </w:p>
+    <w:p>
+      <w:pPr>
+        <w:pStyle w:val="ListParagraph"/>
+        <w:rPr>
+          <w:rFonts w:ascii="Arial" w:hAnsi="Arial" w:cs="Arial"/>
+        </w:rPr>
+      </w:pPr>
+      <w:r>
+        <w:rPr>
+          <w:rFonts w:ascii="Arial" w:hAnsi="Arial" w:cs="Arial"/>
+        </w:rPr>
+        <w:lastRenderedPageBreak/>
+        <w:t>Same thing is going to happen for RTF text:</w:t>
+      </w:r>
+    </w:p>
+    <w:p>
+      <w:pPr>
+        <w:pStyle w:val="ListParagraph"/>
+        <w:rPr>
+          <w:rFonts w:ascii="Arial" w:hAnsi="Arial" w:cs="Arial"/>
+        </w:rPr>
+      </w:pPr>
       <w:r>
         <w:rPr>
           <w:noProof/>
         </w:rPr>
-        <w:lastRenderedPageBreak/>
         <w:drawing>
-          <wp:inline distT="0" distB="0" distL="0" distR="0" wp14:anchorId="37694235" wp14:editId="066AC929">
-            <wp:extent cx="4807595" cy="2316480"/>
-            <wp:effectExtent l="0" t="0" r="0" b="7620"/>
-            <wp:docPr id="15" name="Picture 15" descr="A screenshot of a cell phone&#10;&#10;Description automatically generated"/>
+          <wp:inline distT="0" distB="0" distL="0" distR="0" wp14:anchorId="7E797331" wp14:editId="61CD38E2">
+            <wp:extent cx="4245995" cy="3390900"/>
+            <wp:effectExtent l="0" t="0" r="2540" b="0"/>
+            <wp:docPr id="13" name="Picture 13" descr="A screenshot of a cell phone&#10;&#10;Description automatically generated"/>
             <wp:cNvGraphicFramePr>
               <a:graphicFrameLocks xmlns:a="http://schemas.openxmlformats.org/drawingml/2006/main" noChangeAspect="1"/>
             </wp:cNvGraphicFramePr>
@@ -1623,7 +1530,7 @@
                   <pic:spPr>
                     <a:xfrm>
                       <a:off x="0" y="0"/>
-                      <a:ext cx="4870331" cy="2346709"/>
+                      <a:ext cx="4279753" cy="3417860"/>
                     </a:xfrm>
                     <a:prstGeom prst="rect">
                       <a:avLst/>
@@ -1643,15 +1550,23 @@
           <w:rFonts w:ascii="Arial" w:hAnsi="Arial" w:cs="Arial"/>
         </w:rPr>
       </w:pPr>
+    </w:p>
+    <w:p>
+      <w:pPr>
+        <w:pStyle w:val="ListParagraph"/>
+        <w:rPr>
+          <w:rFonts w:ascii="Arial" w:hAnsi="Arial" w:cs="Arial"/>
+        </w:rPr>
+      </w:pPr>
       <w:r>
         <w:rPr>
           <w:noProof/>
         </w:rPr>
         <w:drawing>
-          <wp:inline distT="0" distB="0" distL="0" distR="0" wp14:anchorId="56E8EE4E" wp14:editId="3D2FE5E5">
-            <wp:extent cx="3923201" cy="3177540"/>
-            <wp:effectExtent l="0" t="0" r="1270" b="3810"/>
-            <wp:docPr id="16" name="Picture 16" descr="A screenshot of a social media post&#10;&#10;Description automatically generated"/>
+          <wp:inline distT="0" distB="0" distL="0" distR="0" wp14:anchorId="57984DDD" wp14:editId="77FE3931">
+            <wp:extent cx="3544836" cy="2026920"/>
+            <wp:effectExtent l="0" t="0" r="0" b="0"/>
+            <wp:docPr id="14" name="Picture 14" descr="A screenshot of a cell phone&#10;&#10;Description automatically generated"/>
             <wp:cNvGraphicFramePr>
               <a:graphicFrameLocks xmlns:a="http://schemas.openxmlformats.org/drawingml/2006/main" noChangeAspect="1"/>
             </wp:cNvGraphicFramePr>
@@ -1671,7 +1586,7 @@
                   <pic:spPr>
                     <a:xfrm>
                       <a:off x="0" y="0"/>
-                      <a:ext cx="3993918" cy="3234816"/>
+                      <a:ext cx="3605345" cy="2061518"/>
                     </a:xfrm>
                     <a:prstGeom prst="rect">
                       <a:avLst/>
@@ -1705,10 +1620,10 @@
         </w:rPr>
         <w:lastRenderedPageBreak/>
         <w:drawing>
-          <wp:inline distT="0" distB="0" distL="0" distR="0" wp14:anchorId="0EE822FE" wp14:editId="715730DD">
-            <wp:extent cx="4188303" cy="3398520"/>
-            <wp:effectExtent l="0" t="0" r="3175" b="0"/>
-            <wp:docPr id="17" name="Picture 17" descr="A screenshot of a social media post&#10;&#10;Description automatically generated"/>
+          <wp:inline distT="0" distB="0" distL="0" distR="0" wp14:anchorId="37694235" wp14:editId="066AC929">
+            <wp:extent cx="4807595" cy="2316480"/>
+            <wp:effectExtent l="0" t="0" r="0" b="7620"/>
+            <wp:docPr id="15" name="Picture 15" descr="A screenshot of a cell phone&#10;&#10;Description automatically generated"/>
             <wp:cNvGraphicFramePr>
               <a:graphicFrameLocks xmlns:a="http://schemas.openxmlformats.org/drawingml/2006/main" noChangeAspect="1"/>
             </wp:cNvGraphicFramePr>
@@ -1728,7 +1643,7 @@
                   <pic:spPr>
                     <a:xfrm>
                       <a:off x="0" y="0"/>
-                      <a:ext cx="4236525" cy="3437648"/>
+                      <a:ext cx="4870331" cy="2346709"/>
                     </a:xfrm>
                     <a:prstGeom prst="rect">
                       <a:avLst/>
@@ -1748,23 +1663,15 @@
           <w:rFonts w:ascii="Arial" w:hAnsi="Arial" w:cs="Arial"/>
         </w:rPr>
       </w:pPr>
-    </w:p>
-    <w:p>
-      <w:pPr>
-        <w:pStyle w:val="ListParagraph"/>
-        <w:rPr>
-          <w:rFonts w:ascii="Arial" w:hAnsi="Arial" w:cs="Arial"/>
-        </w:rPr>
-      </w:pPr>
       <w:r>
         <w:rPr>
           <w:noProof/>
         </w:rPr>
         <w:drawing>
-          <wp:inline distT="0" distB="0" distL="0" distR="0" wp14:anchorId="50A7DCC0" wp14:editId="4275B560">
-            <wp:extent cx="4338049" cy="4610100"/>
-            <wp:effectExtent l="0" t="0" r="5715" b="0"/>
-            <wp:docPr id="18" name="Picture 18" descr="A screenshot of a social media post&#10;&#10;Description automatically generated"/>
+          <wp:inline distT="0" distB="0" distL="0" distR="0" wp14:anchorId="56E8EE4E" wp14:editId="3D2FE5E5">
+            <wp:extent cx="3923201" cy="3177540"/>
+            <wp:effectExtent l="0" t="0" r="1270" b="3810"/>
+            <wp:docPr id="16" name="Picture 16" descr="A screenshot of a social media post&#10;&#10;Description automatically generated"/>
             <wp:cNvGraphicFramePr>
               <a:graphicFrameLocks xmlns:a="http://schemas.openxmlformats.org/drawingml/2006/main" noChangeAspect="1"/>
             </wp:cNvGraphicFramePr>
@@ -1784,6 +1691,119 @@
                   <pic:spPr>
                     <a:xfrm>
                       <a:off x="0" y="0"/>
+                      <a:ext cx="3993918" cy="3234816"/>
+                    </a:xfrm>
+                    <a:prstGeom prst="rect">
+                      <a:avLst/>
+                    </a:prstGeom>
+                  </pic:spPr>
+                </pic:pic>
+              </a:graphicData>
+            </a:graphic>
+          </wp:inline>
+        </w:drawing>
+      </w:r>
+    </w:p>
+    <w:p>
+      <w:pPr>
+        <w:pStyle w:val="ListParagraph"/>
+        <w:rPr>
+          <w:rFonts w:ascii="Arial" w:hAnsi="Arial" w:cs="Arial"/>
+        </w:rPr>
+      </w:pPr>
+    </w:p>
+    <w:p>
+      <w:pPr>
+        <w:pStyle w:val="ListParagraph"/>
+        <w:rPr>
+          <w:rFonts w:ascii="Arial" w:hAnsi="Arial" w:cs="Arial"/>
+        </w:rPr>
+      </w:pPr>
+      <w:r>
+        <w:rPr>
+          <w:noProof/>
+        </w:rPr>
+        <w:lastRenderedPageBreak/>
+        <w:drawing>
+          <wp:inline distT="0" distB="0" distL="0" distR="0" wp14:anchorId="0EE822FE" wp14:editId="715730DD">
+            <wp:extent cx="4188303" cy="3398520"/>
+            <wp:effectExtent l="0" t="0" r="3175" b="0"/>
+            <wp:docPr id="17" name="Picture 17" descr="A screenshot of a social media post&#10;&#10;Description automatically generated"/>
+            <wp:cNvGraphicFramePr>
+              <a:graphicFrameLocks xmlns:a="http://schemas.openxmlformats.org/drawingml/2006/main" noChangeAspect="1"/>
+            </wp:cNvGraphicFramePr>
+            <a:graphic xmlns:a="http://schemas.openxmlformats.org/drawingml/2006/main">
+              <a:graphicData uri="http://schemas.openxmlformats.org/drawingml/2006/picture">
+                <pic:pic xmlns:pic="http://schemas.openxmlformats.org/drawingml/2006/picture">
+                  <pic:nvPicPr>
+                    <pic:cNvPr id="1" name=""/>
+                    <pic:cNvPicPr/>
+                  </pic:nvPicPr>
+                  <pic:blipFill>
+                    <a:blip r:embed="rId23"/>
+                    <a:stretch>
+                      <a:fillRect/>
+                    </a:stretch>
+                  </pic:blipFill>
+                  <pic:spPr>
+                    <a:xfrm>
+                      <a:off x="0" y="0"/>
+                      <a:ext cx="4236525" cy="3437648"/>
+                    </a:xfrm>
+                    <a:prstGeom prst="rect">
+                      <a:avLst/>
+                    </a:prstGeom>
+                  </pic:spPr>
+                </pic:pic>
+              </a:graphicData>
+            </a:graphic>
+          </wp:inline>
+        </w:drawing>
+      </w:r>
+    </w:p>
+    <w:p>
+      <w:pPr>
+        <w:pStyle w:val="ListParagraph"/>
+        <w:rPr>
+          <w:rFonts w:ascii="Arial" w:hAnsi="Arial" w:cs="Arial"/>
+        </w:rPr>
+      </w:pPr>
+    </w:p>
+    <w:p>
+      <w:pPr>
+        <w:pStyle w:val="ListParagraph"/>
+        <w:rPr>
+          <w:rFonts w:ascii="Arial" w:hAnsi="Arial" w:cs="Arial"/>
+        </w:rPr>
+      </w:pPr>
+      <w:r>
+        <w:rPr>
+          <w:noProof/>
+        </w:rPr>
+        <w:drawing>
+          <wp:inline distT="0" distB="0" distL="0" distR="0" wp14:anchorId="50A7DCC0" wp14:editId="4275B560">
+            <wp:extent cx="4338049" cy="4610100"/>
+            <wp:effectExtent l="0" t="0" r="5715" b="0"/>
+            <wp:docPr id="18" name="Picture 18" descr="A screenshot of a social media post&#10;&#10;Description automatically generated"/>
+            <wp:cNvGraphicFramePr>
+              <a:graphicFrameLocks xmlns:a="http://schemas.openxmlformats.org/drawingml/2006/main" noChangeAspect="1"/>
+            </wp:cNvGraphicFramePr>
+            <a:graphic xmlns:a="http://schemas.openxmlformats.org/drawingml/2006/main">
+              <a:graphicData uri="http://schemas.openxmlformats.org/drawingml/2006/picture">
+                <pic:pic xmlns:pic="http://schemas.openxmlformats.org/drawingml/2006/picture">
+                  <pic:nvPicPr>
+                    <pic:cNvPr id="1" name=""/>
+                    <pic:cNvPicPr/>
+                  </pic:nvPicPr>
+                  <pic:blipFill>
+                    <a:blip r:embed="rId24"/>
+                    <a:stretch>
+                      <a:fillRect/>
+                    </a:stretch>
+                  </pic:blipFill>
+                  <pic:spPr>
+                    <a:xfrm>
+                      <a:off x="0" y="0"/>
                       <a:ext cx="4388074" cy="4663262"/>
                     </a:xfrm>
                     <a:prstGeom prst="rect">
@@ -1830,43 +1850,79 @@
         <w:rPr>
           <w:rFonts w:ascii="Arial" w:hAnsi="Arial" w:cs="Arial"/>
         </w:rPr>
-        <w:t xml:space="preserve">If you save a blurb </w:t>
-      </w:r>
-      <w:r>
-        <w:rPr>
-          <w:rFonts w:ascii="Arial" w:hAnsi="Arial" w:cs="Arial"/>
-        </w:rPr>
-        <w:t>as R</w:t>
-      </w:r>
-      <w:r>
-        <w:rPr>
-          <w:rFonts w:ascii="Arial" w:hAnsi="Arial" w:cs="Arial"/>
-        </w:rPr>
-        <w:t xml:space="preserve">ich Text Format (RTF) you will not able to paste that text as simple text format in an editor which </w:t>
-      </w:r>
-      <w:r>
-        <w:rPr>
-          <w:rFonts w:ascii="Arial" w:hAnsi="Arial" w:cs="Arial"/>
-        </w:rPr>
-        <w:t xml:space="preserve">do not support RTF. </w:t>
-      </w:r>
-      <w:r>
-        <w:rPr>
-          <w:rFonts w:ascii="Arial" w:hAnsi="Arial" w:cs="Arial"/>
-        </w:rPr>
-        <w:t>What is going to happen</w:t>
-      </w:r>
-      <w:r>
-        <w:rPr>
-          <w:rFonts w:ascii="Arial" w:hAnsi="Arial" w:cs="Arial"/>
-        </w:rPr>
-        <w:t xml:space="preserve"> is that you will paste an empty space</w:t>
-      </w:r>
-      <w:r>
-        <w:rPr>
-          <w:rFonts w:ascii="Arial" w:hAnsi="Arial" w:cs="Arial"/>
-        </w:rPr>
-        <w:t xml:space="preserve">. </w:t>
+        <w:t xml:space="preserve">Not able to paste RTF format in web </w:t>
+      </w:r>
+      <w:r>
+        <w:rPr>
+          <w:rFonts w:ascii="Arial" w:hAnsi="Arial" w:cs="Arial"/>
+        </w:rPr>
+        <w:t>text editors</w:t>
+      </w:r>
+      <w:r>
+        <w:rPr>
+          <w:rFonts w:ascii="Arial" w:hAnsi="Arial" w:cs="Arial"/>
+        </w:rPr>
+        <w:t xml:space="preserve"> such as Service Desk</w:t>
+      </w:r>
+      <w:r>
+        <w:rPr>
+          <w:rFonts w:ascii="Arial" w:hAnsi="Arial" w:cs="Arial"/>
+        </w:rPr>
+        <w:t>. Currently Servant only allows you to paste RTF format text on Outlook, Word</w:t>
+      </w:r>
+      <w:r>
+        <w:rPr>
+          <w:rFonts w:ascii="Arial" w:hAnsi="Arial" w:cs="Arial"/>
+        </w:rPr>
+        <w:t xml:space="preserve"> and </w:t>
+      </w:r>
+      <w:r>
+        <w:rPr>
+          <w:rFonts w:ascii="Arial" w:hAnsi="Arial" w:cs="Arial"/>
+        </w:rPr>
+        <w:t>PowerPoint</w:t>
+      </w:r>
+      <w:r>
+        <w:rPr>
+          <w:rFonts w:ascii="Arial" w:hAnsi="Arial" w:cs="Arial"/>
+        </w:rPr>
+        <w:t xml:space="preserve">. If </w:t>
+      </w:r>
+      <w:r>
+        <w:rPr>
+          <w:rFonts w:ascii="Arial" w:hAnsi="Arial" w:cs="Arial"/>
+        </w:rPr>
+        <w:t xml:space="preserve">you </w:t>
+      </w:r>
+      <w:r>
+        <w:rPr>
+          <w:rFonts w:ascii="Arial" w:hAnsi="Arial" w:cs="Arial"/>
+        </w:rPr>
+        <w:t xml:space="preserve">try to </w:t>
+      </w:r>
+      <w:r>
+        <w:rPr>
+          <w:rFonts w:ascii="Arial" w:hAnsi="Arial" w:cs="Arial"/>
+        </w:rPr>
+        <w:t xml:space="preserve">paste RTF </w:t>
+      </w:r>
+      <w:r>
+        <w:rPr>
+          <w:rFonts w:ascii="Arial" w:hAnsi="Arial" w:cs="Arial"/>
+        </w:rPr>
+        <w:t xml:space="preserve">text on another text editor and not the ones described above what is going to happen is that servant will transform that </w:t>
+      </w:r>
+      <w:r>
+        <w:rPr>
+          <w:rFonts w:ascii="Arial" w:hAnsi="Arial" w:cs="Arial"/>
+        </w:rPr>
+        <w:t>RTF text into plain text so the text can be pasted</w:t>
+      </w:r>
+      <w:r>
+        <w:rPr>
+          <w:rFonts w:ascii="Arial" w:hAnsi="Arial" w:cs="Arial"/>
+        </w:rPr>
+        <w:t>.</w:t>
       </w:r>
     </w:p>
     <w:p>
@@ -1884,103 +1940,61 @@
         <w:rPr>
           <w:rFonts w:ascii="Arial" w:hAnsi="Arial" w:cs="Arial"/>
         </w:rPr>
-        <w:t xml:space="preserve">Not able to paste RTF format in web </w:t>
-      </w:r>
-      <w:r>
-        <w:rPr>
-          <w:rFonts w:ascii="Arial" w:hAnsi="Arial" w:cs="Arial"/>
-        </w:rPr>
-        <w:t>text editors. Currently</w:t>
-      </w:r>
-      <w:r>
-        <w:rPr>
-          <w:rFonts w:ascii="Arial" w:hAnsi="Arial" w:cs="Arial"/>
-        </w:rPr>
-        <w:t xml:space="preserve"> Servant only allows you to paste </w:t>
-      </w:r>
-      <w:r>
-        <w:rPr>
-          <w:rFonts w:ascii="Arial" w:hAnsi="Arial" w:cs="Arial"/>
-        </w:rPr>
-        <w:t>P</w:t>
-      </w:r>
-      <w:r>
-        <w:rPr>
-          <w:rFonts w:ascii="Arial" w:hAnsi="Arial" w:cs="Arial"/>
-        </w:rPr>
-        <w:t xml:space="preserve">lain text </w:t>
-      </w:r>
-      <w:r>
-        <w:rPr>
-          <w:rFonts w:ascii="Arial" w:hAnsi="Arial" w:cs="Arial"/>
-        </w:rPr>
-        <w:t xml:space="preserve">format </w:t>
-      </w:r>
-      <w:r>
-        <w:rPr>
-          <w:rFonts w:ascii="Arial" w:hAnsi="Arial" w:cs="Arial"/>
-        </w:rPr>
-        <w:t xml:space="preserve">in web editors. </w:t>
-      </w:r>
-    </w:p>
-    <w:p>
-      <w:pPr>
-        <w:pStyle w:val="ListParagraph"/>
-        <w:numPr>
-          <w:ilvl w:val="0"/>
-          <w:numId w:val="5"/>
-        </w:numPr>
-        <w:rPr>
-          <w:rFonts w:ascii="Arial" w:hAnsi="Arial" w:cs="Arial"/>
-        </w:rPr>
-      </w:pPr>
-      <w:r>
-        <w:rPr>
-          <w:rFonts w:ascii="Arial" w:hAnsi="Arial" w:cs="Arial"/>
-        </w:rPr>
-        <w:t xml:space="preserve">In case you </w:t>
-      </w:r>
-      <w:r>
-        <w:rPr>
-          <w:rFonts w:ascii="Arial" w:hAnsi="Arial" w:cs="Arial"/>
-        </w:rPr>
-        <w:t xml:space="preserve">press the pattern keys, the text will be pasted after </w:t>
-      </w:r>
-      <w:r>
-        <w:rPr>
-          <w:rFonts w:ascii="Arial" w:hAnsi="Arial" w:cs="Arial"/>
-        </w:rPr>
-        <w:t xml:space="preserve">the last letter which means that in case you are pressing the keys in the right order, but in different </w:t>
-      </w:r>
-      <w:r>
-        <w:rPr>
-          <w:rFonts w:ascii="Arial" w:hAnsi="Arial" w:cs="Arial"/>
-        </w:rPr>
-        <w:t>text editors</w:t>
-      </w:r>
-      <w:r>
-        <w:rPr>
-          <w:rFonts w:ascii="Arial" w:hAnsi="Arial" w:cs="Arial"/>
-        </w:rPr>
-        <w:t>, Servant is not going to consider that</w:t>
-      </w:r>
-      <w:r>
-        <w:rPr>
-          <w:rFonts w:ascii="Arial" w:hAnsi="Arial" w:cs="Arial"/>
-        </w:rPr>
-        <w:t>,</w:t>
-      </w:r>
-      <w:r>
-        <w:rPr>
-          <w:rFonts w:ascii="Arial" w:hAnsi="Arial" w:cs="Arial"/>
-        </w:rPr>
-        <w:t xml:space="preserve"> and will paste the text after the last letter, so be careful with that</w:t>
-      </w:r>
-      <w:r>
-        <w:rPr>
-          <w:rFonts w:ascii="Arial" w:hAnsi="Arial" w:cs="Arial"/>
-        </w:rPr>
-        <w:t>.</w:t>
+        <w:t>Servant works</w:t>
+      </w:r>
+      <w:r>
+        <w:rPr>
+          <w:rFonts w:ascii="Arial" w:hAnsi="Arial" w:cs="Arial"/>
+        </w:rPr>
+        <w:t xml:space="preserve"> with the keyboard, </w:t>
+      </w:r>
+      <w:r>
+        <w:rPr>
+          <w:rFonts w:ascii="Arial" w:hAnsi="Arial" w:cs="Arial"/>
+        </w:rPr>
+        <w:t xml:space="preserve">it means that based on the key pressed Servant will be constructing the </w:t>
+      </w:r>
+      <w:r>
+        <w:rPr>
+          <w:rFonts w:ascii="Arial" w:hAnsi="Arial" w:cs="Arial"/>
+        </w:rPr>
+        <w:t xml:space="preserve">pattern and validate if it matches </w:t>
+      </w:r>
+      <w:r>
+        <w:rPr>
+          <w:rFonts w:ascii="Arial" w:hAnsi="Arial" w:cs="Arial"/>
+        </w:rPr>
+        <w:t xml:space="preserve">one of the pattern you have already added. </w:t>
+      </w:r>
+      <w:r>
+        <w:rPr>
+          <w:rFonts w:ascii="Arial" w:hAnsi="Arial" w:cs="Arial"/>
+        </w:rPr>
+        <w:t xml:space="preserve">It means that for example if you have a pattern called “..test” and you copy the pattern text and paste it somewhere else expecting </w:t>
+      </w:r>
+      <w:r>
+        <w:rPr>
+          <w:rFonts w:ascii="Arial" w:hAnsi="Arial" w:cs="Arial"/>
+        </w:rPr>
+        <w:t>that Servant will recognize the text and replace it with the text content</w:t>
+      </w:r>
+      <w:r>
+        <w:rPr>
+          <w:rFonts w:ascii="Arial" w:hAnsi="Arial" w:cs="Arial"/>
+        </w:rPr>
+        <w:t xml:space="preserve"> so that is not going to happen because </w:t>
+      </w:r>
+      <w:r>
+        <w:rPr>
+          <w:rFonts w:ascii="Arial" w:hAnsi="Arial" w:cs="Arial"/>
+        </w:rPr>
+        <w:t>you are not typing the pattern</w:t>
+      </w:r>
+      <w:r>
+        <w:rPr>
+          <w:rFonts w:ascii="Arial" w:hAnsi="Arial" w:cs="Arial"/>
+        </w:rPr>
+        <w:t xml:space="preserve"> letter by letter. </w:t>
       </w:r>
     </w:p>
     <w:p>
@@ -2026,6 +2040,56 @@
     </w:sectPr>
   </w:body>
 </w:document>
+</file>
+
+<file path=word/endnotes.xml><?xml version="1.0" encoding="utf-8"?>
+<w:endnotes xmlns:wpc="http://schemas.microsoft.com/office/word/2010/wordprocessingCanvas" xmlns:cx="http://schemas.microsoft.com/office/drawing/2014/chartex" xmlns:cx1="http://schemas.microsoft.com/office/drawing/2015/9/8/chartex" xmlns:cx2="http://schemas.microsoft.com/office/drawing/2015/10/21/chartex" xmlns:cx3="http://schemas.microsoft.com/office/drawing/2016/5/9/chartex" xmlns:cx4="http://schemas.microsoft.com/office/drawing/2016/5/10/chartex" xmlns:cx5="http://schemas.microsoft.com/office/drawing/2016/5/11/chartex" xmlns:cx6="http://schemas.microsoft.com/office/drawing/2016/5/12/chartex" xmlns:cx7="http://schemas.microsoft.com/office/drawing/2016/5/13/chartex" xmlns:cx8="http://schemas.microsoft.com/office/drawing/2016/5/14/chartex" xmlns:mc="http://schemas.openxmlformats.org/markup-compatibility/2006" xmlns:aink="http://schemas.microsoft.com/office/drawing/2016/ink" xmlns:am3d="http://schemas.microsoft.com/office/drawing/2017/model3d" xmlns:o="urn:schemas-microsoft-com:office:office" xmlns:r="http://schemas.openxmlformats.org/officeDocument/2006/relationships" xmlns:m="http://schemas.openxmlformats.org/officeDocument/2006/math" xmlns:v="urn:schemas-microsoft-com:vml" xmlns:wp14="http://schemas.microsoft.com/office/word/2010/wordprocessingDrawing" xmlns:wp="http://schemas.openxmlformats.org/drawingml/2006/wordprocessingDrawing" xmlns:w10="urn:schemas-microsoft-com:office:word" xmlns:w="http://schemas.openxmlformats.org/wordprocessingml/2006/main" xmlns:w14="http://schemas.microsoft.com/office/word/2010/wordml" xmlns:w15="http://schemas.microsoft.com/office/word/2012/wordml" xmlns:w16cex="http://schemas.microsoft.com/office/word/2018/wordml/cex" xmlns:w16cid="http://schemas.microsoft.com/office/word/2016/wordml/cid" xmlns:w16="http://schemas.microsoft.com/office/word/2018/wordml" xmlns:w16se="http://schemas.microsoft.com/office/word/2015/wordml/symex" xmlns:wpg="http://schemas.microsoft.com/office/word/2010/wordprocessingGroup" xmlns:wpi="http://schemas.microsoft.com/office/word/2010/wordprocessingInk" xmlns:wne="http://schemas.microsoft.com/office/word/2006/wordml" xmlns:wps="http://schemas.microsoft.com/office/word/2010/wordprocessingShape" mc:Ignorable="w14 w15 w16se w16cid w16 w16cex wp14">
+  <w:endnote w:type="separator" w:id="-1">
+    <w:p>
+      <w:pPr>
+        <w:spacing w:after="0" w:line="240" w:lineRule="auto"/>
+      </w:pPr>
+      <w:r>
+        <w:separator/>
+      </w:r>
+    </w:p>
+  </w:endnote>
+  <w:endnote w:type="continuationSeparator" w:id="0">
+    <w:p>
+      <w:pPr>
+        <w:spacing w:after="0" w:line="240" w:lineRule="auto"/>
+      </w:pPr>
+      <w:r>
+        <w:continuationSeparator/>
+      </w:r>
+    </w:p>
+  </w:endnote>
+</w:endnotes>
+</file>
+
+<file path=word/footnotes.xml><?xml version="1.0" encoding="utf-8"?>
+<w:footnotes xmlns:wpc="http://schemas.microsoft.com/office/word/2010/wordprocessingCanvas" xmlns:cx="http://schemas.microsoft.com/office/drawing/2014/chartex" xmlns:cx1="http://schemas.microsoft.com/office/drawing/2015/9/8/chartex" xmlns:cx2="http://schemas.microsoft.com/office/drawing/2015/10/21/chartex" xmlns:cx3="http://schemas.microsoft.com/office/drawing/2016/5/9/chartex" xmlns:cx4="http://schemas.microsoft.com/office/drawing/2016/5/10/chartex" xmlns:cx5="http://schemas.microsoft.com/office/drawing/2016/5/11/chartex" xmlns:cx6="http://schemas.microsoft.com/office/drawing/2016/5/12/chartex" xmlns:cx7="http://schemas.microsoft.com/office/drawing/2016/5/13/chartex" xmlns:cx8="http://schemas.microsoft.com/office/drawing/2016/5/14/chartex" xmlns:mc="http://schemas.openxmlformats.org/markup-compatibility/2006" xmlns:aink="http://schemas.microsoft.com/office/drawing/2016/ink" xmlns:am3d="http://schemas.microsoft.com/office/drawing/2017/model3d" xmlns:o="urn:schemas-microsoft-com:office:office" xmlns:r="http://schemas.openxmlformats.org/officeDocument/2006/relationships" xmlns:m="http://schemas.openxmlformats.org/officeDocument/2006/math" xmlns:v="urn:schemas-microsoft-com:vml" xmlns:wp14="http://schemas.microsoft.com/office/word/2010/wordprocessingDrawing" xmlns:wp="http://schemas.openxmlformats.org/drawingml/2006/wordprocessingDrawing" xmlns:w10="urn:schemas-microsoft-com:office:word" xmlns:w="http://schemas.openxmlformats.org/wordprocessingml/2006/main" xmlns:w14="http://schemas.microsoft.com/office/word/2010/wordml" xmlns:w15="http://schemas.microsoft.com/office/word/2012/wordml" xmlns:w16cex="http://schemas.microsoft.com/office/word/2018/wordml/cex" xmlns:w16cid="http://schemas.microsoft.com/office/word/2016/wordml/cid" xmlns:w16="http://schemas.microsoft.com/office/word/2018/wordml" xmlns:w16se="http://schemas.microsoft.com/office/word/2015/wordml/symex" xmlns:wpg="http://schemas.microsoft.com/office/word/2010/wordprocessingGroup" xmlns:wpi="http://schemas.microsoft.com/office/word/2010/wordprocessingInk" xmlns:wne="http://schemas.microsoft.com/office/word/2006/wordml" xmlns:wps="http://schemas.microsoft.com/office/word/2010/wordprocessingShape" mc:Ignorable="w14 w15 w16se w16cid w16 w16cex wp14">
+  <w:footnote w:type="separator" w:id="-1">
+    <w:p>
+      <w:pPr>
+        <w:spacing w:after="0" w:line="240" w:lineRule="auto"/>
+      </w:pPr>
+      <w:r>
+        <w:separator/>
+      </w:r>
+    </w:p>
+  </w:footnote>
+  <w:footnote w:type="continuationSeparator" w:id="0">
+    <w:p>
+      <w:pPr>
+        <w:spacing w:after="0" w:line="240" w:lineRule="auto"/>
+      </w:pPr>
+      <w:r>
+        <w:continuationSeparator/>
+      </w:r>
+    </w:p>
+  </w:footnote>
+</w:footnotes>
 </file>
 
 <file path=word/numbering.xml><?xml version="1.0" encoding="utf-8"?>
@@ -2510,7 +2574,7 @@
       </w:pPr>
     </w:pPrDefault>
   </w:docDefaults>
-  <w:latentStyles w:defLockedState="0" w:defUIPriority="99" w:defSemiHidden="0" w:defUnhideWhenUsed="0" w:defQFormat="0" w:count="377">
+  <w:latentStyles w:defLockedState="0" w:defUIPriority="99" w:defSemiHidden="0" w:defUnhideWhenUsed="0" w:defQFormat="0" w:count="376">
     <w:lsdException w:name="Normal" w:uiPriority="0" w:qFormat="1"/>
     <w:lsdException w:name="heading 1" w:uiPriority="9" w:qFormat="1"/>
     <w:lsdException w:name="heading 2" w:semiHidden="1" w:uiPriority="9" w:unhideWhenUsed="1" w:qFormat="1"/>
@@ -2887,7 +2951,6 @@
     <w:lsdException w:name="Hashtag" w:semiHidden="1" w:unhideWhenUsed="1"/>
     <w:lsdException w:name="Unresolved Mention" w:semiHidden="1" w:unhideWhenUsed="1"/>
     <w:lsdException w:name="Smart Link" w:semiHidden="1" w:unhideWhenUsed="1"/>
-    <w:lsdException w:name="Smart Link Error" w:semiHidden="1" w:unhideWhenUsed="1"/>
   </w:latentStyles>
   <w:style w:type="paragraph" w:default="1" w:styleId="Normal">
     <w:name w:val="Normal"/>

</xml_diff>